<commit_message>
changes from Python version - moving logic away from paper post-processing and into Lua scripts + Word styles
</commit_message>
<xml_diff>
--- a/resources/project_template/.paper_resources/ChicagoStyle_Template.docx
+++ b/resources/project_template/.paper_resources/ChicagoStyle_Template.docx
@@ -160,21 +160,10 @@
         <w:rPr>
           <w:rStyle w:val="VerbatimChar"/>
         </w:rPr>
-        <w:t xml:space="preserve"> Verbatim </w:t>
-      </w:r>
-      <w:proofErr w:type="gramStart"/>
-      <w:r>
-        <w:rPr>
-          <w:rStyle w:val="VerbatimChar"/>
-        </w:rPr>
-        <w:t xml:space="preserve">Char </w:t>
-      </w:r>
-      <w:r>
-        <w:t xml:space="preserve"> .</w:t>
-      </w:r>
-      <w:proofErr w:type="gramEnd"/>
-      <w:r>
-        <w:t xml:space="preserve">    </w:t>
+        <w:t xml:space="preserve"> Verbatim Char </w:t>
+      </w:r>
+      <w:r>
+        <w:t xml:space="preserve"> .    </w:t>
       </w:r>
       <w:hyperlink r:id="rId8">
         <w:r>
@@ -571,25 +560,43 @@
         <w:rPr>
           <w:noProof/>
         </w:rPr>
-        <w:instrText xml:space="preserve"> </w:instrText>
-      </w:r>
-      <w:r>
-        <w:rPr>
-          <w:noProof/>
-        </w:rPr>
-        <w:instrText>INCLUDEPICTURE  "https://www.fnordware.com/superpng/pnggrad8rgb.jp</w:instrText>
-      </w:r>
-      <w:r>
-        <w:rPr>
-          <w:noProof/>
-        </w:rPr>
-        <w:instrText>g" \* MERGEFORMATINET</w:instrText>
-      </w:r>
-      <w:r>
-        <w:rPr>
-          <w:noProof/>
-        </w:rPr>
-        <w:instrText xml:space="preserve"> </w:instrText>
+        <w:instrText xml:space="preserve"> INCLUDEPICTURE  "https://www.fnordware.com/superpng/pnggrad8rgb.jpg" \* MERGEFORMATINET </w:instrText>
+      </w:r>
+      <w:r>
+        <w:rPr>
+          <w:noProof/>
+        </w:rPr>
+        <w:fldChar w:fldCharType="separate"/>
+      </w:r>
+      <w:r>
+        <w:rPr>
+          <w:noProof/>
+        </w:rPr>
+        <w:fldChar w:fldCharType="begin"/>
+      </w:r>
+      <w:r>
+        <w:rPr>
+          <w:noProof/>
+        </w:rPr>
+        <w:instrText xml:space="preserve"> INCLUDEPICTURE  "https://www.fnordware.com/superpng/pnggrad8rgb.jpg" \* MERGEFORMATINET </w:instrText>
+      </w:r>
+      <w:r>
+        <w:rPr>
+          <w:noProof/>
+        </w:rPr>
+        <w:fldChar w:fldCharType="separate"/>
+      </w:r>
+      <w:r>
+        <w:rPr>
+          <w:noProof/>
+        </w:rPr>
+        <w:fldChar w:fldCharType="begin"/>
+      </w:r>
+      <w:r>
+        <w:rPr>
+          <w:noProof/>
+        </w:rPr>
+        <w:instrText xml:space="preserve"> INCLUDEPICTURE  "https://www.fnordware.com/superpng/pnggrad8rgb.jpg" \* MERGEFORMATINET </w:instrText>
       </w:r>
       <w:r>
         <w:rPr>
@@ -621,7 +628,7 @@
             <v:path o:extrusionok="f" gradientshapeok="t" o:connecttype="rect"/>
             <o:lock v:ext="edit" aspectratio="t"/>
           </v:shapetype>
-          <v:shape id="_x0000_i1025" type="#_x0000_t75" alt="Background pattern&#13;&#13;&#13;&#13;&#13;&#13;&#13;&#13;&#13;&#13;&#13;&#13;&#13;&#13;&#13;&#10;&#13;&#13;&#13;&#13;&#13;&#13;&#13;&#13;&#13;&#13;&#13;&#13;&#13;&#13;&#13;&#10;Description automatically generated" style="width:100.25pt;height:100.25pt;mso-width-percent:0;mso-height-percent:0;mso-width-percent:0;mso-height-percent:0">
+          <v:shape id="_x0000_i1025" type="#_x0000_t75" alt="Background pattern&#13;&#13;&#13;&#13;&#13;&#13;&#13;&#13;&#13;&#13;&#13;&#13;&#13;&#13;&#13;&#13;&#13;&#10;&#13;&#13;&#13;&#13;&#13;&#13;&#13;&#13;&#13;&#13;&#13;&#13;&#13;&#13;&#13;&#13;&#13;&#10;Description automatically generated" style="width:100.1pt;height:100.1pt;mso-width-percent:0;mso-height-percent:0;mso-width-percent:0;mso-height-percent:0">
             <v:imagedata r:id="rId9" r:href="rId10"/>
           </v:shape>
         </w:pict>
@@ -717,6 +724,18 @@
         <w:fldChar w:fldCharType="end"/>
       </w:r>
       <w:r>
+        <w:rPr>
+          <w:noProof/>
+        </w:rPr>
+        <w:fldChar w:fldCharType="end"/>
+      </w:r>
+      <w:r>
+        <w:rPr>
+          <w:noProof/>
+        </w:rPr>
+        <w:fldChar w:fldCharType="end"/>
+      </w:r>
+      <w:r>
         <w:fldChar w:fldCharType="end"/>
       </w:r>
     </w:p>
@@ -775,6 +794,18 @@
       </w:pPr>
       <w:r>
         <w:t xml:space="preserve"> Definition </w:t>
+      </w:r>
+    </w:p>
+    <w:p>
+      <w:pPr>
+        <w:pStyle w:val="BibliographyLabel"/>
+      </w:pPr>
+      <w:r>
+        <w:lastRenderedPageBreak/>
+        <w:t>Bibliography</w:t>
+      </w:r>
+      <w:r>
+        <w:t>Label</w:t>
       </w:r>
     </w:p>
     <w:sectPr>
@@ -855,7 +886,7 @@
       <w:rPr>
         <w:noProof/>
       </w:rPr>
-      <w:instrText>3</w:instrText>
+      <w:instrText>4</w:instrText>
     </w:r>
     <w:r>
       <w:fldChar w:fldCharType="end"/>
@@ -870,7 +901,7 @@
       <w:rPr>
         <w:noProof/>
       </w:rPr>
-      <w:t>2</w:t>
+      <w:t>3</w:t>
     </w:r>
     <w:r>
       <w:fldChar w:fldCharType="end"/>
@@ -962,7 +993,7 @@
   <w:abstractNum w:abstractNumId="0" w15:restartNumberingAfterBreak="0">
     <w:nsid w:val="FFFFFF7C"/>
     <w:multiLevelType w:val="singleLevel"/>
-    <w:tmpl w:val="D166DCF8"/>
+    <w:tmpl w:val="646AC090"/>
     <w:lvl w:ilvl="0">
       <w:start w:val="1"/>
       <w:numFmt w:val="decimal"/>
@@ -979,7 +1010,7 @@
   <w:abstractNum w:abstractNumId="1" w15:restartNumberingAfterBreak="0">
     <w:nsid w:val="FFFFFF7D"/>
     <w:multiLevelType w:val="singleLevel"/>
-    <w:tmpl w:val="9006ACB0"/>
+    <w:tmpl w:val="0C60265A"/>
     <w:lvl w:ilvl="0">
       <w:start w:val="1"/>
       <w:numFmt w:val="decimal"/>
@@ -996,7 +1027,7 @@
   <w:abstractNum w:abstractNumId="2" w15:restartNumberingAfterBreak="0">
     <w:nsid w:val="FFFFFF7E"/>
     <w:multiLevelType w:val="singleLevel"/>
-    <w:tmpl w:val="7786D088"/>
+    <w:tmpl w:val="B61CEF9A"/>
     <w:lvl w:ilvl="0">
       <w:start w:val="1"/>
       <w:numFmt w:val="decimal"/>
@@ -1013,7 +1044,7 @@
   <w:abstractNum w:abstractNumId="3" w15:restartNumberingAfterBreak="0">
     <w:nsid w:val="FFFFFF7F"/>
     <w:multiLevelType w:val="singleLevel"/>
-    <w:tmpl w:val="A454ABEE"/>
+    <w:tmpl w:val="B0D20B4E"/>
     <w:lvl w:ilvl="0">
       <w:start w:val="1"/>
       <w:numFmt w:val="decimal"/>
@@ -1030,7 +1061,7 @@
   <w:abstractNum w:abstractNumId="4" w15:restartNumberingAfterBreak="0">
     <w:nsid w:val="FFFFFF80"/>
     <w:multiLevelType w:val="singleLevel"/>
-    <w:tmpl w:val="C32055FC"/>
+    <w:tmpl w:val="73CCB522"/>
     <w:lvl w:ilvl="0">
       <w:start w:val="1"/>
       <w:numFmt w:val="bullet"/>
@@ -1050,7 +1081,7 @@
   <w:abstractNum w:abstractNumId="5" w15:restartNumberingAfterBreak="0">
     <w:nsid w:val="FFFFFF81"/>
     <w:multiLevelType w:val="singleLevel"/>
-    <w:tmpl w:val="3098973E"/>
+    <w:tmpl w:val="47E0AE44"/>
     <w:lvl w:ilvl="0">
       <w:start w:val="1"/>
       <w:numFmt w:val="bullet"/>
@@ -1070,7 +1101,7 @@
   <w:abstractNum w:abstractNumId="6" w15:restartNumberingAfterBreak="0">
     <w:nsid w:val="FFFFFF82"/>
     <w:multiLevelType w:val="singleLevel"/>
-    <w:tmpl w:val="C4BE343C"/>
+    <w:tmpl w:val="0DEC6F94"/>
     <w:lvl w:ilvl="0">
       <w:start w:val="1"/>
       <w:numFmt w:val="bullet"/>
@@ -1090,7 +1121,7 @@
   <w:abstractNum w:abstractNumId="7" w15:restartNumberingAfterBreak="0">
     <w:nsid w:val="FFFFFF83"/>
     <w:multiLevelType w:val="singleLevel"/>
-    <w:tmpl w:val="497A2708"/>
+    <w:tmpl w:val="DEC27216"/>
     <w:lvl w:ilvl="0">
       <w:start w:val="1"/>
       <w:numFmt w:val="bullet"/>
@@ -1110,7 +1141,7 @@
   <w:abstractNum w:abstractNumId="8" w15:restartNumberingAfterBreak="0">
     <w:nsid w:val="FFFFFF88"/>
     <w:multiLevelType w:val="singleLevel"/>
-    <w:tmpl w:val="3E327C2A"/>
+    <w:tmpl w:val="1276BBA0"/>
     <w:lvl w:ilvl="0">
       <w:start w:val="1"/>
       <w:numFmt w:val="decimal"/>
@@ -1127,7 +1158,7 @@
   <w:abstractNum w:abstractNumId="9" w15:restartNumberingAfterBreak="0">
     <w:nsid w:val="FFFFFF89"/>
     <w:multiLevelType w:val="singleLevel"/>
-    <w:tmpl w:val="BBEE4C76"/>
+    <w:tmpl w:val="2D1AABE6"/>
     <w:lvl w:ilvl="0">
       <w:start w:val="1"/>
       <w:numFmt w:val="bullet"/>
@@ -2105,6 +2136,7 @@
     <w:basedOn w:val="VerbatimChar"/>
     <w:rsid w:val="00CC21FE"/>
     <w:rPr>
+      <w:rFonts w:ascii="Consolas" w:hAnsi="Consolas"/>
       <w:sz w:val="22"/>
       <w:u w:val="none"/>
     </w:rPr>
@@ -2200,6 +2232,22 @@
     <w:rsid w:val="003A2B10"/>
     <w:rPr>
       <w:rFonts w:ascii="Times New Roman" w:hAnsi="Times New Roman"/>
+    </w:rPr>
+  </w:style>
+  <w:style w:type="paragraph" w:customStyle="1" w:styleId="BibliographyLabel">
+    <w:name w:val="BibliographyLabel"/>
+    <w:basedOn w:val="BodyText"/>
+    <w:next w:val="BodyText"/>
+    <w:rsid w:val="00D73CC9"/>
+    <w:pPr>
+      <w:pageBreakBefore/>
+      <w:widowControl w:val="0"/>
+      <w:spacing w:after="480" w:line="240" w:lineRule="auto"/>
+      <w:ind w:firstLine="0"/>
+      <w:jc w:val="center"/>
+    </w:pPr>
+    <w:rPr>
+      <w:u w:val="single"/>
     </w:rPr>
   </w:style>
 </w:styles>

</xml_diff>

<commit_message>
eff it; we'll do it live!
</commit_message>
<xml_diff>
--- a/resources/project_template/.paper_resources/ChicagoStyle_Template.docx
+++ b/resources/project_template/.paper_resources/ChicagoStyle_Template.docx
@@ -23,7 +23,13 @@
         <w:pStyle w:val="Author"/>
       </w:pPr>
       <w:r>
-        <w:t xml:space="preserve"> Author </w:t>
+        <w:t xml:space="preserve"> </w:t>
+      </w:r>
+      <w:r>
+        <w:t>Author</w:t>
+      </w:r>
+      <w:r>
+        <w:t xml:space="preserve"> </w:t>
       </w:r>
     </w:p>
     <w:p>
@@ -139,14 +145,6 @@
       </w:pPr>
       <w:r>
         <w:t xml:space="preserve"> First Paragraph. </w:t>
-      </w:r>
-    </w:p>
-    <w:p>
-      <w:pPr>
-        <w:pStyle w:val="BodyText2"/>
-      </w:pPr>
-      <w:r>
-        <w:t>Body Text 2.</w:t>
       </w:r>
     </w:p>
     <w:p>
@@ -165,7 +163,7 @@
       <w:r>
         <w:t xml:space="preserve"> .    </w:t>
       </w:r>
-      <w:hyperlink r:id="rId8">
+      <w:hyperlink r:id="rId7">
         <w:r>
           <w:rPr>
             <w:rStyle w:val="Hyperlink"/>
@@ -185,6 +183,14 @@
     </w:p>
     <w:p>
       <w:pPr>
+        <w:pStyle w:val="BodyText2"/>
+      </w:pPr>
+      <w:r>
+        <w:t xml:space="preserve"> Body Text 2.</w:t>
+      </w:r>
+    </w:p>
+    <w:p>
+      <w:pPr>
         <w:pStyle w:val="BlockText"/>
       </w:pPr>
       <w:r>
@@ -202,29 +208,27 @@
     <w:tbl>
       <w:tblPr>
         <w:tblStyle w:val="Table"/>
-        <w:tblpPr w:leftFromText="31680" w:rightFromText="31680" w:bottomFromText="240" w:vertAnchor="text" w:tblpXSpec="center" w:tblpY="1"/>
-        <w:tblOverlap w:val="never"/>
-        <w:tblW w:w="0" w:type="auto"/>
-        <w:jc w:val="left"/>
+        <w:tblW w:w="0" w:type="pct"/>
+        <w:jc w:val="center"/>
         <w:tblLook w:val="07E0" w:firstRow="1" w:lastRow="1" w:firstColumn="1" w:lastColumn="1" w:noHBand="1" w:noVBand="1"/>
       </w:tblPr>
       <w:tblGrid>
-        <w:gridCol w:w="823"/>
-        <w:gridCol w:w="823"/>
+        <w:gridCol w:w="722"/>
+        <w:gridCol w:w="722"/>
       </w:tblGrid>
       <w:tr>
         <w:trPr>
           <w:cnfStyle w:val="100000000000" w:firstRow="1" w:lastRow="0" w:firstColumn="0" w:lastColumn="0" w:oddVBand="0" w:evenVBand="0" w:oddHBand="0" w:evenHBand="0" w:firstRowFirstColumn="0" w:firstRowLastColumn="0" w:lastRowFirstColumn="0" w:lastRowLastColumn="0"/>
-          <w:jc w:val="left"/>
+          <w:jc w:val="center"/>
         </w:trPr>
         <w:tc>
           <w:tcPr>
             <w:tcW w:w="0" w:type="auto"/>
-            <w:vAlign w:val="top"/>
           </w:tcPr>
           <w:p>
             <w:pPr>
               <w:pStyle w:val="Compact"/>
+              <w:spacing w:before="100" w:beforeAutospacing="1" w:after="100" w:afterAutospacing="1"/>
             </w:pPr>
             <w:r>
               <w:t xml:space="preserve"> Table </w:t>
@@ -234,11 +238,11 @@
         <w:tc>
           <w:tcPr>
             <w:tcW w:w="0" w:type="auto"/>
-            <w:vAlign w:val="top"/>
           </w:tcPr>
           <w:p>
             <w:pPr>
               <w:pStyle w:val="Compact"/>
+              <w:spacing w:before="100" w:beforeAutospacing="1" w:after="100" w:afterAutospacing="1"/>
             </w:pPr>
             <w:r>
               <w:t xml:space="preserve"> Table </w:t>
@@ -248,8 +252,7 @@
       </w:tr>
       <w:tr>
         <w:trPr>
-          <w:cnfStyle w:val="010000000000" w:firstRow="0" w:lastRow="1" w:firstColumn="0" w:lastColumn="0" w:oddVBand="0" w:evenVBand="0" w:oddHBand="0" w:evenHBand="0" w:firstRowFirstColumn="0" w:firstRowLastColumn="0" w:lastRowFirstColumn="0" w:lastRowLastColumn="0"/>
-          <w:jc w:val="left"/>
+          <w:jc w:val="center"/>
         </w:trPr>
         <w:tc>
           <w:tcPr>
@@ -258,6 +261,7 @@
           <w:p>
             <w:pPr>
               <w:pStyle w:val="Compact"/>
+              <w:spacing w:before="100" w:beforeAutospacing="1" w:after="100" w:afterAutospacing="1"/>
             </w:pPr>
             <w:r>
               <w:t xml:space="preserve"> 1 </w:t>
@@ -271,7 +275,7 @@
           <w:p>
             <w:pPr>
               <w:pStyle w:val="Compact"/>
-              <w:cnfStyle w:val="000000000000" w:firstRow="0" w:lastRow="0" w:firstColumn="0" w:lastColumn="0" w:oddVBand="0" w:evenVBand="0" w:oddHBand="0" w:evenHBand="0" w:firstRowFirstColumn="0" w:firstRowLastColumn="0" w:lastRowFirstColumn="0" w:lastRowLastColumn="0"/>
+              <w:spacing w:before="100" w:beforeAutospacing="1" w:after="100" w:afterAutospacing="1"/>
             </w:pPr>
             <w:r>
               <w:t xml:space="preserve"> 2 </w:t>
@@ -282,465 +286,6 @@
     </w:tbl>
     <w:p>
       <w:pPr>
-        <w:pStyle w:val="CaptionedFigure"/>
-      </w:pPr>
-    </w:p>
-    <w:p>
-      <w:pPr>
-        <w:pStyle w:val="CaptionedFigure"/>
-      </w:pPr>
-      <w:r>
-        <w:fldChar w:fldCharType="begin"/>
-      </w:r>
-      <w:r>
-        <w:instrText xml:space="preserve"> INCLUDEPICTURE "https://www.fnordware.com/superpng/pnggrad8rgb.jpg" \* MERGEFORMATINET </w:instrText>
-      </w:r>
-      <w:r>
-        <w:fldChar w:fldCharType="separate"/>
-      </w:r>
-      <w:r>
-        <w:rPr>
-          <w:noProof/>
-        </w:rPr>
-        <w:fldChar w:fldCharType="begin"/>
-      </w:r>
-      <w:r>
-        <w:rPr>
-          <w:noProof/>
-        </w:rPr>
-        <w:instrText xml:space="preserve"> INCLUDEPICTURE  "https://www.fnordware.com/superpng/pnggrad8rgb.jpg" \* MERGEFORMATINET </w:instrText>
-      </w:r>
-      <w:r>
-        <w:rPr>
-          <w:noProof/>
-        </w:rPr>
-        <w:fldChar w:fldCharType="separate"/>
-      </w:r>
-      <w:r>
-        <w:rPr>
-          <w:noProof/>
-        </w:rPr>
-        <w:fldChar w:fldCharType="begin"/>
-      </w:r>
-      <w:r>
-        <w:rPr>
-          <w:noProof/>
-        </w:rPr>
-        <w:instrText xml:space="preserve"> INCLUDEPICTURE  "https://www.fnordware.com/superpng/pnggrad8rgb.jpg" \* MERGEFORMATINET </w:instrText>
-      </w:r>
-      <w:r>
-        <w:rPr>
-          <w:noProof/>
-        </w:rPr>
-        <w:fldChar w:fldCharType="separate"/>
-      </w:r>
-      <w:r>
-        <w:rPr>
-          <w:noProof/>
-        </w:rPr>
-        <w:fldChar w:fldCharType="begin"/>
-      </w:r>
-      <w:r>
-        <w:rPr>
-          <w:noProof/>
-        </w:rPr>
-        <w:instrText xml:space="preserve"> INCLUDEPICTURE  "https://www.fnordware.com/superpng/pnggrad8rgb.jpg" \* MERGEFORMATINET </w:instrText>
-      </w:r>
-      <w:r>
-        <w:rPr>
-          <w:noProof/>
-        </w:rPr>
-        <w:fldChar w:fldCharType="separate"/>
-      </w:r>
-      <w:r>
-        <w:rPr>
-          <w:noProof/>
-        </w:rPr>
-        <w:fldChar w:fldCharType="begin"/>
-      </w:r>
-      <w:r>
-        <w:rPr>
-          <w:noProof/>
-        </w:rPr>
-        <w:instrText xml:space="preserve"> INCLUDEPICTURE  "https://www.fnordware.com/superpng/pnggrad8rgb.jpg" \* MERGEFORMATINET </w:instrText>
-      </w:r>
-      <w:r>
-        <w:rPr>
-          <w:noProof/>
-        </w:rPr>
-        <w:fldChar w:fldCharType="separate"/>
-      </w:r>
-      <w:r>
-        <w:rPr>
-          <w:noProof/>
-        </w:rPr>
-        <w:fldChar w:fldCharType="begin"/>
-      </w:r>
-      <w:r>
-        <w:rPr>
-          <w:noProof/>
-        </w:rPr>
-        <w:instrText xml:space="preserve"> INCLUDEPICTURE  "https://www.fnordware.com/superpng/pnggrad8rgb.jpg" \* MERGEFORMATINET </w:instrText>
-      </w:r>
-      <w:r>
-        <w:rPr>
-          <w:noProof/>
-        </w:rPr>
-        <w:fldChar w:fldCharType="separate"/>
-      </w:r>
-      <w:r>
-        <w:rPr>
-          <w:noProof/>
-        </w:rPr>
-        <w:fldChar w:fldCharType="begin"/>
-      </w:r>
-      <w:r>
-        <w:rPr>
-          <w:noProof/>
-        </w:rPr>
-        <w:instrText xml:space="preserve"> INCLUDEPICTURE  "https://www.fnordware.com/superpng/pnggrad8rgb.jpg" \* MERGEFORMATINET </w:instrText>
-      </w:r>
-      <w:r>
-        <w:rPr>
-          <w:noProof/>
-        </w:rPr>
-        <w:fldChar w:fldCharType="separate"/>
-      </w:r>
-      <w:r>
-        <w:rPr>
-          <w:noProof/>
-        </w:rPr>
-        <w:fldChar w:fldCharType="begin"/>
-      </w:r>
-      <w:r>
-        <w:rPr>
-          <w:noProof/>
-        </w:rPr>
-        <w:instrText xml:space="preserve"> INCLUDEPICTURE  "https://www.fnordware.com/superpng/pnggrad8rgb.jpg" \* MERGEFORMATINET </w:instrText>
-      </w:r>
-      <w:r>
-        <w:rPr>
-          <w:noProof/>
-        </w:rPr>
-        <w:fldChar w:fldCharType="separate"/>
-      </w:r>
-      <w:r>
-        <w:rPr>
-          <w:noProof/>
-        </w:rPr>
-        <w:fldChar w:fldCharType="begin"/>
-      </w:r>
-      <w:r>
-        <w:rPr>
-          <w:noProof/>
-        </w:rPr>
-        <w:instrText xml:space="preserve"> INCLUDEPICTURE  "https://www.fnordware.com/superpng/pnggrad8rgb.jpg" \* MERGEFORMATINET </w:instrText>
-      </w:r>
-      <w:r>
-        <w:rPr>
-          <w:noProof/>
-        </w:rPr>
-        <w:fldChar w:fldCharType="separate"/>
-      </w:r>
-      <w:r>
-        <w:rPr>
-          <w:noProof/>
-        </w:rPr>
-        <w:fldChar w:fldCharType="begin"/>
-      </w:r>
-      <w:r>
-        <w:rPr>
-          <w:noProof/>
-        </w:rPr>
-        <w:instrText xml:space="preserve"> INCLUDEPICTURE  "https://www.fnordware.com/superpng/pnggrad8rgb.jpg" \* MERGEFORMATINET </w:instrText>
-      </w:r>
-      <w:r>
-        <w:rPr>
-          <w:noProof/>
-        </w:rPr>
-        <w:fldChar w:fldCharType="separate"/>
-      </w:r>
-      <w:r>
-        <w:rPr>
-          <w:noProof/>
-        </w:rPr>
-        <w:fldChar w:fldCharType="begin"/>
-      </w:r>
-      <w:r>
-        <w:rPr>
-          <w:noProof/>
-        </w:rPr>
-        <w:instrText xml:space="preserve"> INCLUDEPICTURE  "https://www.fnordware.com/superpng/pnggrad8rgb.jpg" \* MERGEFORMATINET </w:instrText>
-      </w:r>
-      <w:r>
-        <w:rPr>
-          <w:noProof/>
-        </w:rPr>
-        <w:fldChar w:fldCharType="separate"/>
-      </w:r>
-      <w:r>
-        <w:rPr>
-          <w:noProof/>
-        </w:rPr>
-        <w:fldChar w:fldCharType="begin"/>
-      </w:r>
-      <w:r>
-        <w:rPr>
-          <w:noProof/>
-        </w:rPr>
-        <w:instrText xml:space="preserve"> INCLUDEPICTURE  "https://www.fnordware.com/superpng/pnggrad8rgb.jpg" \* MERGEFORMATINET </w:instrText>
-      </w:r>
-      <w:r>
-        <w:rPr>
-          <w:noProof/>
-        </w:rPr>
-        <w:fldChar w:fldCharType="separate"/>
-      </w:r>
-      <w:r>
-        <w:rPr>
-          <w:noProof/>
-        </w:rPr>
-        <w:fldChar w:fldCharType="begin"/>
-      </w:r>
-      <w:r>
-        <w:rPr>
-          <w:noProof/>
-        </w:rPr>
-        <w:instrText xml:space="preserve"> INCLUDEPICTURE  "https://www.fnordware.com/superpng/pnggrad8rgb.jpg" \* MERGEFORMATINET </w:instrText>
-      </w:r>
-      <w:r>
-        <w:rPr>
-          <w:noProof/>
-        </w:rPr>
-        <w:fldChar w:fldCharType="separate"/>
-      </w:r>
-      <w:r>
-        <w:rPr>
-          <w:noProof/>
-        </w:rPr>
-        <w:fldChar w:fldCharType="begin"/>
-      </w:r>
-      <w:r>
-        <w:rPr>
-          <w:noProof/>
-        </w:rPr>
-        <w:instrText xml:space="preserve"> INCLUDEPICTURE  "https://www.fnordware.com/superpng/pnggrad8rgb.jpg" \* MERGEFORMATINET </w:instrText>
-      </w:r>
-      <w:r>
-        <w:rPr>
-          <w:noProof/>
-        </w:rPr>
-        <w:fldChar w:fldCharType="separate"/>
-      </w:r>
-      <w:r>
-        <w:rPr>
-          <w:noProof/>
-        </w:rPr>
-        <w:fldChar w:fldCharType="begin"/>
-      </w:r>
-      <w:r>
-        <w:rPr>
-          <w:noProof/>
-        </w:rPr>
-        <w:instrText xml:space="preserve"> INCLUDEPICTURE  "https://www.fnordware.com/superpng/pnggrad8rgb.jpg" \* MERGEFORMATINET </w:instrText>
-      </w:r>
-      <w:r>
-        <w:rPr>
-          <w:noProof/>
-        </w:rPr>
-        <w:fldChar w:fldCharType="separate"/>
-      </w:r>
-      <w:r>
-        <w:rPr>
-          <w:noProof/>
-        </w:rPr>
-        <w:fldChar w:fldCharType="begin"/>
-      </w:r>
-      <w:r>
-        <w:rPr>
-          <w:noProof/>
-        </w:rPr>
-        <w:instrText xml:space="preserve"> INCLUDEPICTURE  "https://www.fnordware.com/superpng/pnggrad8rgb.jpg" \* MERGEFORMATINET </w:instrText>
-      </w:r>
-      <w:r>
-        <w:rPr>
-          <w:noProof/>
-        </w:rPr>
-        <w:fldChar w:fldCharType="separate"/>
-      </w:r>
-      <w:r>
-        <w:rPr>
-          <w:noProof/>
-        </w:rPr>
-        <w:fldChar w:fldCharType="begin"/>
-      </w:r>
-      <w:r>
-        <w:rPr>
-          <w:noProof/>
-        </w:rPr>
-        <w:instrText xml:space="preserve"> INCLUDEPICTURE  "https://www.fnordware.com/superpng/pnggrad8rgb.jpg" \* MERGEFORMATINET </w:instrText>
-      </w:r>
-      <w:r>
-        <w:rPr>
-          <w:noProof/>
-        </w:rPr>
-        <w:fldChar w:fldCharType="separate"/>
-      </w:r>
-      <w:r>
-        <w:rPr>
-          <w:noProof/>
-        </w:rPr>
-        <w:fldChar w:fldCharType="begin"/>
-      </w:r>
-      <w:r>
-        <w:rPr>
-          <w:noProof/>
-        </w:rPr>
-        <w:instrText xml:space="preserve"> INCLUDEPICTURE  "https://www.fnordware.com/superpng/pnggrad8rgb.jpg" \* MERGEFORMATINET </w:instrText>
-      </w:r>
-      <w:r>
-        <w:rPr>
-          <w:noProof/>
-        </w:rPr>
-        <w:fldChar w:fldCharType="separate"/>
-      </w:r>
-      <w:r>
-        <w:rPr>
-          <w:noProof/>
-        </w:rPr>
-        <w:pict w14:anchorId="4091B4F7">
-          <v:shapetype id="_x0000_t75" coordsize="21600,21600" o:spt="75" o:preferrelative="t" path="m@4@5l@4@11@9@11@9@5xe" filled="f" stroked="f">
-            <v:stroke joinstyle="miter"/>
-            <v:formulas>
-              <v:f eqn="if lineDrawn pixelLineWidth 0"/>
-              <v:f eqn="sum @0 1 0"/>
-              <v:f eqn="sum 0 0 @1"/>
-              <v:f eqn="prod @2 1 2"/>
-              <v:f eqn="prod @3 21600 pixelWidth"/>
-              <v:f eqn="prod @3 21600 pixelHeight"/>
-              <v:f eqn="sum @0 0 1"/>
-              <v:f eqn="prod @6 1 2"/>
-              <v:f eqn="prod @7 21600 pixelWidth"/>
-              <v:f eqn="sum @8 21600 0"/>
-              <v:f eqn="prod @7 21600 pixelHeight"/>
-              <v:f eqn="sum @10 21600 0"/>
-            </v:formulas>
-            <v:path o:extrusionok="f" gradientshapeok="t" o:connecttype="rect"/>
-            <o:lock v:ext="edit" aspectratio="t"/>
-          </v:shapetype>
-          <v:shape id="_x0000_i1025" type="#_x0000_t75" alt="Background pattern&#13;&#13;&#13;&#13;&#13;&#13;&#13;&#13;&#13;&#13;&#13;&#13;&#13;&#13;&#13;&#13;&#13;&#10;&#13;&#13;&#13;&#13;&#13;&#13;&#13;&#13;&#13;&#13;&#13;&#13;&#13;&#13;&#13;&#13;&#13;&#10;Description automatically generated" style="width:100.1pt;height:100.1pt;mso-width-percent:0;mso-height-percent:0;mso-width-percent:0;mso-height-percent:0">
-            <v:imagedata r:id="rId9" r:href="rId10"/>
-          </v:shape>
-        </w:pict>
-      </w:r>
-      <w:r>
-        <w:rPr>
-          <w:noProof/>
-        </w:rPr>
-        <w:fldChar w:fldCharType="end"/>
-      </w:r>
-      <w:r>
-        <w:rPr>
-          <w:noProof/>
-        </w:rPr>
-        <w:fldChar w:fldCharType="end"/>
-      </w:r>
-      <w:r>
-        <w:rPr>
-          <w:noProof/>
-        </w:rPr>
-        <w:fldChar w:fldCharType="end"/>
-      </w:r>
-      <w:r>
-        <w:rPr>
-          <w:noProof/>
-        </w:rPr>
-        <w:fldChar w:fldCharType="end"/>
-      </w:r>
-      <w:r>
-        <w:rPr>
-          <w:noProof/>
-        </w:rPr>
-        <w:fldChar w:fldCharType="end"/>
-      </w:r>
-      <w:r>
-        <w:rPr>
-          <w:noProof/>
-        </w:rPr>
-        <w:fldChar w:fldCharType="end"/>
-      </w:r>
-      <w:r>
-        <w:rPr>
-          <w:noProof/>
-        </w:rPr>
-        <w:fldChar w:fldCharType="end"/>
-      </w:r>
-      <w:r>
-        <w:rPr>
-          <w:noProof/>
-        </w:rPr>
-        <w:fldChar w:fldCharType="end"/>
-      </w:r>
-      <w:r>
-        <w:rPr>
-          <w:noProof/>
-        </w:rPr>
-        <w:fldChar w:fldCharType="end"/>
-      </w:r>
-      <w:r>
-        <w:rPr>
-          <w:noProof/>
-        </w:rPr>
-        <w:fldChar w:fldCharType="end"/>
-      </w:r>
-      <w:r>
-        <w:rPr>
-          <w:noProof/>
-        </w:rPr>
-        <w:fldChar w:fldCharType="end"/>
-      </w:r>
-      <w:r>
-        <w:rPr>
-          <w:noProof/>
-        </w:rPr>
-        <w:fldChar w:fldCharType="end"/>
-      </w:r>
-      <w:r>
-        <w:rPr>
-          <w:noProof/>
-        </w:rPr>
-        <w:fldChar w:fldCharType="end"/>
-      </w:r>
-      <w:r>
-        <w:rPr>
-          <w:noProof/>
-        </w:rPr>
-        <w:fldChar w:fldCharType="end"/>
-      </w:r>
-      <w:r>
-        <w:rPr>
-          <w:noProof/>
-        </w:rPr>
-        <w:fldChar w:fldCharType="end"/>
-      </w:r>
-      <w:r>
-        <w:rPr>
-          <w:noProof/>
-        </w:rPr>
-        <w:fldChar w:fldCharType="end"/>
-      </w:r>
-      <w:r>
-        <w:rPr>
-          <w:noProof/>
-        </w:rPr>
-        <w:fldChar w:fldCharType="end"/>
-      </w:r>
-      <w:r>
-        <w:fldChar w:fldCharType="end"/>
-      </w:r>
-    </w:p>
-    <w:p>
-      <w:pPr>
         <w:pStyle w:val="ImageCaption"/>
       </w:pPr>
       <w:r>
@@ -752,74 +297,65 @@
         <w:pStyle w:val="DefinitionTerm"/>
       </w:pPr>
       <w:r>
+        <w:t xml:space="preserve"> DefinitionTerm </w:t>
+      </w:r>
+    </w:p>
+    <w:p>
+      <w:pPr>
+        <w:pStyle w:val="Definition"/>
+      </w:pPr>
+      <w:r>
+        <w:t xml:space="preserve"> Definition </w:t>
+      </w:r>
+    </w:p>
+    <w:p>
+      <w:pPr>
+        <w:pStyle w:val="DefinitionTerm"/>
+      </w:pPr>
+      <w:r>
+        <w:t xml:space="preserve"> DefinitionTerm </w:t>
+      </w:r>
+    </w:p>
+    <w:p>
+      <w:pPr>
+        <w:pStyle w:val="Definition"/>
+      </w:pPr>
+      <w:r>
+        <w:t xml:space="preserve"> Definition </w:t>
+      </w:r>
+    </w:p>
+    <w:p>
+      <w:pPr>
+        <w:pStyle w:val="Definition"/>
+      </w:pPr>
+    </w:p>
+    <w:p>
+      <w:pPr>
+        <w:pStyle w:val="BibliographyLabel"/>
+      </w:pPr>
+      <w:r>
         <w:lastRenderedPageBreak/>
-        <w:t xml:space="preserve"> </w:t>
-      </w:r>
-      <w:proofErr w:type="spellStart"/>
-      <w:r>
-        <w:t>DefinitionTerm</w:t>
-      </w:r>
-      <w:proofErr w:type="spellEnd"/>
-      <w:r>
-        <w:t xml:space="preserve"> </w:t>
-      </w:r>
-    </w:p>
-    <w:p>
-      <w:pPr>
-        <w:pStyle w:val="Definition"/>
-      </w:pPr>
-      <w:r>
-        <w:t xml:space="preserve"> Definition </w:t>
-      </w:r>
-    </w:p>
-    <w:p>
-      <w:pPr>
-        <w:pStyle w:val="DefinitionTerm"/>
-      </w:pPr>
-      <w:r>
-        <w:t xml:space="preserve"> </w:t>
-      </w:r>
-      <w:proofErr w:type="spellStart"/>
-      <w:r>
-        <w:t>DefinitionTerm</w:t>
-      </w:r>
-      <w:proofErr w:type="spellEnd"/>
-      <w:r>
-        <w:t xml:space="preserve"> </w:t>
-      </w:r>
-    </w:p>
-    <w:p>
-      <w:pPr>
-        <w:pStyle w:val="Definition"/>
-      </w:pPr>
-      <w:r>
-        <w:t xml:space="preserve"> Definition </w:t>
+        <w:t>Bibliography Label</w:t>
+      </w:r>
+    </w:p>
+    <w:p>
+      <w:pPr>
+        <w:pStyle w:val="Bibliography"/>
+      </w:pPr>
+      <w:r>
+        <w:t>Bibliography.</w:t>
       </w:r>
     </w:p>
     <w:p>
       <w:pPr>
         <w:pStyle w:val="BibliographyLabel"/>
-      </w:pPr>
-      <w:r>
-        <w:lastRenderedPageBreak/>
-        <w:t>Bibliography</w:t>
-      </w:r>
-      <w:r>
-        <w:t>Label</w:t>
-      </w:r>
+        <w:jc w:val="left"/>
+      </w:pPr>
     </w:p>
     <w:sectPr>
-      <w:headerReference w:type="even" r:id="rId11"/>
-      <w:headerReference w:type="default" r:id="rId12"/>
-      <w:footerReference w:type="even" r:id="rId13"/>
-      <w:footerReference w:type="default" r:id="rId14"/>
-      <w:headerReference w:type="first" r:id="rId15"/>
-      <w:footerReference w:type="first" r:id="rId16"/>
       <w:pgSz w:w="12240" w:h="15840"/>
       <w:pgMar w:top="1440" w:right="1440" w:bottom="1440" w:left="1440" w:header="720" w:footer="720" w:gutter="0"/>
       <w:cols w:space="720"/>
-      <w:titlePg/>
-      <w:docGrid w:linePitch="326"/>
     </w:sectPr>
   </w:body>
 </w:document>
@@ -829,9 +365,6 @@
 <w:endnotes xmlns:wpc="http://schemas.microsoft.com/office/word/2010/wordprocessingCanvas" xmlns:cx="http://schemas.microsoft.com/office/drawing/2014/chartex" xmlns:cx1="http://schemas.microsoft.com/office/drawing/2015/9/8/chartex" xmlns:cx2="http://schemas.microsoft.com/office/drawing/2015/10/21/chartex" xmlns:cx3="http://schemas.microsoft.com/office/drawing/2016/5/9/chartex" xmlns:cx4="http://schemas.microsoft.com/office/drawing/2016/5/10/chartex" xmlns:cx5="http://schemas.microsoft.com/office/drawing/2016/5/11/chartex" xmlns:cx6="http://schemas.microsoft.com/office/drawing/2016/5/12/chartex" xmlns:cx7="http://schemas.microsoft.com/office/drawing/2016/5/13/chartex" xmlns:cx8="http://schemas.microsoft.com/office/drawing/2016/5/14/chartex" xmlns:mc="http://schemas.openxmlformats.org/markup-compatibility/2006" xmlns:aink="http://schemas.microsoft.com/office/drawing/2016/ink" xmlns:am3d="http://schemas.microsoft.com/office/drawing/2017/model3d" xmlns:o="urn:schemas-microsoft-com:office:office" xmlns:oel="http://schemas.microsoft.com/office/2019/extlst" xmlns:r="http://schemas.openxmlformats.org/officeDocument/2006/relationships" xmlns:m="http://schemas.openxmlformats.org/officeDocument/2006/math" xmlns:v="urn:schemas-microsoft-com:vml" xmlns:wp14="http://schemas.microsoft.com/office/word/2010/wordprocessingDrawing" xmlns:wp="http://schemas.openxmlformats.org/drawingml/2006/wordprocessingDrawing" xmlns:w10="urn:schemas-microsoft-com:office:word" xmlns:w="http://schemas.openxmlformats.org/wordprocessingml/2006/main" xmlns:w14="http://schemas.microsoft.com/office/word/2010/wordml" xmlns:w15="http://schemas.microsoft.com/office/word/2012/wordml" xmlns:w16cex="http://schemas.microsoft.com/office/word/2018/wordml/cex" xmlns:w16cid="http://schemas.microsoft.com/office/word/2016/wordml/cid" xmlns:w16="http://schemas.microsoft.com/office/word/2018/wordml" xmlns:w16sdtdh="http://schemas.microsoft.com/office/word/2020/wordml/sdtdatahash" xmlns:w16se="http://schemas.microsoft.com/office/word/2015/wordml/symex" xmlns:wpg="http://schemas.microsoft.com/office/word/2010/wordprocessingGroup" xmlns:wpi="http://schemas.microsoft.com/office/word/2010/wordprocessingInk" xmlns:wne="http://schemas.microsoft.com/office/word/2006/wordml" xmlns:wps="http://schemas.microsoft.com/office/word/2010/wordprocessingShape" mc:Ignorable="w14 w15 w16se w16cid w16 w16cex w16sdtdh wp14">
   <w:endnote w:type="separator" w:id="-1">
     <w:p>
-      <w:pPr>
-        <w:spacing w:after="0"/>
-      </w:pPr>
       <w:r>
         <w:separator/>
       </w:r>
@@ -839,94 +372,18 @@
   </w:endnote>
   <w:endnote w:type="continuationSeparator" w:id="0">
     <w:p>
-      <w:pPr>
-        <w:spacing w:after="0"/>
-      </w:pPr>
       <w:r>
         <w:continuationSeparator/>
       </w:r>
     </w:p>
   </w:endnote>
 </w:endnotes>
-</file>
-
-<file path=word/footer1.xml><?xml version="1.0" encoding="utf-8"?>
-<w:ftr xmlns:wpc="http://schemas.microsoft.com/office/word/2010/wordprocessingCanvas" xmlns:cx="http://schemas.microsoft.com/office/drawing/2014/chartex" xmlns:cx1="http://schemas.microsoft.com/office/drawing/2015/9/8/chartex" xmlns:cx2="http://schemas.microsoft.com/office/drawing/2015/10/21/chartex" xmlns:cx3="http://schemas.microsoft.com/office/drawing/2016/5/9/chartex" xmlns:cx4="http://schemas.microsoft.com/office/drawing/2016/5/10/chartex" xmlns:cx5="http://schemas.microsoft.com/office/drawing/2016/5/11/chartex" xmlns:cx6="http://schemas.microsoft.com/office/drawing/2016/5/12/chartex" xmlns:cx7="http://schemas.microsoft.com/office/drawing/2016/5/13/chartex" xmlns:cx8="http://schemas.microsoft.com/office/drawing/2016/5/14/chartex" xmlns:mc="http://schemas.openxmlformats.org/markup-compatibility/2006" xmlns:aink="http://schemas.microsoft.com/office/drawing/2016/ink" xmlns:am3d="http://schemas.microsoft.com/office/drawing/2017/model3d" xmlns:o="urn:schemas-microsoft-com:office:office" xmlns:oel="http://schemas.microsoft.com/office/2019/extlst" xmlns:r="http://schemas.openxmlformats.org/officeDocument/2006/relationships" xmlns:m="http://schemas.openxmlformats.org/officeDocument/2006/math" xmlns:v="urn:schemas-microsoft-com:vml" xmlns:wp14="http://schemas.microsoft.com/office/word/2010/wordprocessingDrawing" xmlns:wp="http://schemas.openxmlformats.org/drawingml/2006/wordprocessingDrawing" xmlns:w10="urn:schemas-microsoft-com:office:word" xmlns:w="http://schemas.openxmlformats.org/wordprocessingml/2006/main" xmlns:w14="http://schemas.microsoft.com/office/word/2010/wordml" xmlns:w15="http://schemas.microsoft.com/office/word/2012/wordml" xmlns:w16cex="http://schemas.microsoft.com/office/word/2018/wordml/cex" xmlns:w16cid="http://schemas.microsoft.com/office/word/2016/wordml/cid" xmlns:w16="http://schemas.microsoft.com/office/word/2018/wordml" xmlns:w16sdtdh="http://schemas.microsoft.com/office/word/2020/wordml/sdtdatahash" xmlns:w16se="http://schemas.microsoft.com/office/word/2015/wordml/symex" xmlns:wpg="http://schemas.microsoft.com/office/word/2010/wordprocessingGroup" xmlns:wpi="http://schemas.microsoft.com/office/word/2010/wordprocessingInk" xmlns:wne="http://schemas.microsoft.com/office/word/2006/wordml" xmlns:wps="http://schemas.microsoft.com/office/word/2010/wordprocessingShape" mc:Ignorable="w14 w15 w16se w16cid w16 w16cex w16sdtdh wp14">
-  <w:p>
-    <w:pPr>
-      <w:pStyle w:val="Footer"/>
-    </w:pPr>
-  </w:p>
-</w:ftr>
-</file>
-
-<file path=word/footer2.xml><?xml version="1.0" encoding="utf-8"?>
-<w:ftr xmlns:wpc="http://schemas.microsoft.com/office/word/2010/wordprocessingCanvas" xmlns:cx="http://schemas.microsoft.com/office/drawing/2014/chartex" xmlns:cx1="http://schemas.microsoft.com/office/drawing/2015/9/8/chartex" xmlns:cx2="http://schemas.microsoft.com/office/drawing/2015/10/21/chartex" xmlns:cx3="http://schemas.microsoft.com/office/drawing/2016/5/9/chartex" xmlns:cx4="http://schemas.microsoft.com/office/drawing/2016/5/10/chartex" xmlns:cx5="http://schemas.microsoft.com/office/drawing/2016/5/11/chartex" xmlns:cx6="http://schemas.microsoft.com/office/drawing/2016/5/12/chartex" xmlns:cx7="http://schemas.microsoft.com/office/drawing/2016/5/13/chartex" xmlns:cx8="http://schemas.microsoft.com/office/drawing/2016/5/14/chartex" xmlns:mc="http://schemas.openxmlformats.org/markup-compatibility/2006" xmlns:aink="http://schemas.microsoft.com/office/drawing/2016/ink" xmlns:am3d="http://schemas.microsoft.com/office/drawing/2017/model3d" xmlns:o="urn:schemas-microsoft-com:office:office" xmlns:oel="http://schemas.microsoft.com/office/2019/extlst" xmlns:r="http://schemas.openxmlformats.org/officeDocument/2006/relationships" xmlns:m="http://schemas.openxmlformats.org/officeDocument/2006/math" xmlns:v="urn:schemas-microsoft-com:vml" xmlns:wp14="http://schemas.microsoft.com/office/word/2010/wordprocessingDrawing" xmlns:wp="http://schemas.openxmlformats.org/drawingml/2006/wordprocessingDrawing" xmlns:w10="urn:schemas-microsoft-com:office:word" xmlns:w="http://schemas.openxmlformats.org/wordprocessingml/2006/main" xmlns:w14="http://schemas.microsoft.com/office/word/2010/wordml" xmlns:w15="http://schemas.microsoft.com/office/word/2012/wordml" xmlns:w16cex="http://schemas.microsoft.com/office/word/2018/wordml/cex" xmlns:w16cid="http://schemas.microsoft.com/office/word/2016/wordml/cid" xmlns:w16="http://schemas.microsoft.com/office/word/2018/wordml" xmlns:w16sdtdh="http://schemas.microsoft.com/office/word/2020/wordml/sdtdatahash" xmlns:w16se="http://schemas.microsoft.com/office/word/2015/wordml/symex" xmlns:wpg="http://schemas.microsoft.com/office/word/2010/wordprocessingGroup" xmlns:wpi="http://schemas.microsoft.com/office/word/2010/wordprocessingInk" xmlns:wne="http://schemas.microsoft.com/office/word/2006/wordml" xmlns:wps="http://schemas.microsoft.com/office/word/2010/wordprocessingShape" mc:Ignorable="w14 w15 w16se w16cid w16 w16cex w16sdtdh wp14">
-  <w:p>
-    <w:pPr>
-      <w:pStyle w:val="Footer"/>
-      <w:jc w:val="center"/>
-    </w:pPr>
-    <w:r>
-      <w:fldChar w:fldCharType="begin"/>
-    </w:r>
-    <w:r>
-      <w:instrText xml:space="preserve"> = </w:instrText>
-    </w:r>
-    <w:r>
-      <w:fldChar w:fldCharType="begin"/>
-    </w:r>
-    <w:r>
-      <w:instrText xml:space="preserve"> PAGE </w:instrText>
-    </w:r>
-    <w:r>
-      <w:fldChar w:fldCharType="separate"/>
-    </w:r>
-    <w:r>
-      <w:rPr>
-        <w:noProof/>
-      </w:rPr>
-      <w:instrText>4</w:instrText>
-    </w:r>
-    <w:r>
-      <w:fldChar w:fldCharType="end"/>
-    </w:r>
-    <w:r>
-      <w:instrText xml:space="preserve"> - 1 </w:instrText>
-    </w:r>
-    <w:r>
-      <w:fldChar w:fldCharType="separate"/>
-    </w:r>
-    <w:r>
-      <w:rPr>
-        <w:noProof/>
-      </w:rPr>
-      <w:t>3</w:t>
-    </w:r>
-    <w:r>
-      <w:fldChar w:fldCharType="end"/>
-    </w:r>
-  </w:p>
-</w:ftr>
-</file>
-
-<file path=word/footer3.xml><?xml version="1.0" encoding="utf-8"?>
-<w:ftr xmlns:wpc="http://schemas.microsoft.com/office/word/2010/wordprocessingCanvas" xmlns:cx="http://schemas.microsoft.com/office/drawing/2014/chartex" xmlns:cx1="http://schemas.microsoft.com/office/drawing/2015/9/8/chartex" xmlns:cx2="http://schemas.microsoft.com/office/drawing/2015/10/21/chartex" xmlns:cx3="http://schemas.microsoft.com/office/drawing/2016/5/9/chartex" xmlns:cx4="http://schemas.microsoft.com/office/drawing/2016/5/10/chartex" xmlns:cx5="http://schemas.microsoft.com/office/drawing/2016/5/11/chartex" xmlns:cx6="http://schemas.microsoft.com/office/drawing/2016/5/12/chartex" xmlns:cx7="http://schemas.microsoft.com/office/drawing/2016/5/13/chartex" xmlns:cx8="http://schemas.microsoft.com/office/drawing/2016/5/14/chartex" xmlns:mc="http://schemas.openxmlformats.org/markup-compatibility/2006" xmlns:aink="http://schemas.microsoft.com/office/drawing/2016/ink" xmlns:am3d="http://schemas.microsoft.com/office/drawing/2017/model3d" xmlns:o="urn:schemas-microsoft-com:office:office" xmlns:oel="http://schemas.microsoft.com/office/2019/extlst" xmlns:r="http://schemas.openxmlformats.org/officeDocument/2006/relationships" xmlns:m="http://schemas.openxmlformats.org/officeDocument/2006/math" xmlns:v="urn:schemas-microsoft-com:vml" xmlns:wp14="http://schemas.microsoft.com/office/word/2010/wordprocessingDrawing" xmlns:wp="http://schemas.openxmlformats.org/drawingml/2006/wordprocessingDrawing" xmlns:w10="urn:schemas-microsoft-com:office:word" xmlns:w="http://schemas.openxmlformats.org/wordprocessingml/2006/main" xmlns:w14="http://schemas.microsoft.com/office/word/2010/wordml" xmlns:w15="http://schemas.microsoft.com/office/word/2012/wordml" xmlns:w16cex="http://schemas.microsoft.com/office/word/2018/wordml/cex" xmlns:w16cid="http://schemas.microsoft.com/office/word/2016/wordml/cid" xmlns:w16="http://schemas.microsoft.com/office/word/2018/wordml" xmlns:w16sdtdh="http://schemas.microsoft.com/office/word/2020/wordml/sdtdatahash" xmlns:w16se="http://schemas.microsoft.com/office/word/2015/wordml/symex" xmlns:wpg="http://schemas.microsoft.com/office/word/2010/wordprocessingGroup" xmlns:wpi="http://schemas.microsoft.com/office/word/2010/wordprocessingInk" xmlns:wne="http://schemas.microsoft.com/office/word/2006/wordml" xmlns:wps="http://schemas.microsoft.com/office/word/2010/wordprocessingShape" mc:Ignorable="w14 w15 w16se w16cid w16 w16cex w16sdtdh wp14">
-  <w:p>
-    <w:pPr>
-      <w:pStyle w:val="Footer"/>
-    </w:pPr>
-  </w:p>
-</w:ftr>
 </file>
 
 <file path=word/footnotes.xml><?xml version="1.0" encoding="utf-8"?>
 <w:footnotes xmlns:wpc="http://schemas.microsoft.com/office/word/2010/wordprocessingCanvas" xmlns:cx="http://schemas.microsoft.com/office/drawing/2014/chartex" xmlns:cx1="http://schemas.microsoft.com/office/drawing/2015/9/8/chartex" xmlns:cx2="http://schemas.microsoft.com/office/drawing/2015/10/21/chartex" xmlns:cx3="http://schemas.microsoft.com/office/drawing/2016/5/9/chartex" xmlns:cx4="http://schemas.microsoft.com/office/drawing/2016/5/10/chartex" xmlns:cx5="http://schemas.microsoft.com/office/drawing/2016/5/11/chartex" xmlns:cx6="http://schemas.microsoft.com/office/drawing/2016/5/12/chartex" xmlns:cx7="http://schemas.microsoft.com/office/drawing/2016/5/13/chartex" xmlns:cx8="http://schemas.microsoft.com/office/drawing/2016/5/14/chartex" xmlns:mc="http://schemas.openxmlformats.org/markup-compatibility/2006" xmlns:aink="http://schemas.microsoft.com/office/drawing/2016/ink" xmlns:am3d="http://schemas.microsoft.com/office/drawing/2017/model3d" xmlns:o="urn:schemas-microsoft-com:office:office" xmlns:oel="http://schemas.microsoft.com/office/2019/extlst" xmlns:r="http://schemas.openxmlformats.org/officeDocument/2006/relationships" xmlns:m="http://schemas.openxmlformats.org/officeDocument/2006/math" xmlns:v="urn:schemas-microsoft-com:vml" xmlns:wp14="http://schemas.microsoft.com/office/word/2010/wordprocessingDrawing" xmlns:wp="http://schemas.openxmlformats.org/drawingml/2006/wordprocessingDrawing" xmlns:w10="urn:schemas-microsoft-com:office:word" xmlns:w="http://schemas.openxmlformats.org/wordprocessingml/2006/main" xmlns:w14="http://schemas.microsoft.com/office/word/2010/wordml" xmlns:w15="http://schemas.microsoft.com/office/word/2012/wordml" xmlns:w16cex="http://schemas.microsoft.com/office/word/2018/wordml/cex" xmlns:w16cid="http://schemas.microsoft.com/office/word/2016/wordml/cid" xmlns:w16="http://schemas.microsoft.com/office/word/2018/wordml" xmlns:w16sdtdh="http://schemas.microsoft.com/office/word/2020/wordml/sdtdatahash" xmlns:w16se="http://schemas.microsoft.com/office/word/2015/wordml/symex" xmlns:wpg="http://schemas.microsoft.com/office/word/2010/wordprocessingGroup" xmlns:wpi="http://schemas.microsoft.com/office/word/2010/wordprocessingInk" xmlns:wne="http://schemas.microsoft.com/office/word/2006/wordml" xmlns:wps="http://schemas.microsoft.com/office/word/2010/wordprocessingShape" mc:Ignorable="w14 w15 w16se w16cid w16 w16cex w16sdtdh wp14">
   <w:footnote w:type="separator" w:id="-1">
     <w:p>
-      <w:pPr>
-        <w:pStyle w:val="FootnoteSeparator"/>
-      </w:pPr>
       <w:r>
         <w:separator/>
       </w:r>
@@ -956,36 +413,6 @@
     </w:p>
   </w:footnote>
 </w:footnotes>
-</file>
-
-<file path=word/header1.xml><?xml version="1.0" encoding="utf-8"?>
-<w:hdr xmlns:wpc="http://schemas.microsoft.com/office/word/2010/wordprocessingCanvas" xmlns:cx="http://schemas.microsoft.com/office/drawing/2014/chartex" xmlns:cx1="http://schemas.microsoft.com/office/drawing/2015/9/8/chartex" xmlns:cx2="http://schemas.microsoft.com/office/drawing/2015/10/21/chartex" xmlns:cx3="http://schemas.microsoft.com/office/drawing/2016/5/9/chartex" xmlns:cx4="http://schemas.microsoft.com/office/drawing/2016/5/10/chartex" xmlns:cx5="http://schemas.microsoft.com/office/drawing/2016/5/11/chartex" xmlns:cx6="http://schemas.microsoft.com/office/drawing/2016/5/12/chartex" xmlns:cx7="http://schemas.microsoft.com/office/drawing/2016/5/13/chartex" xmlns:cx8="http://schemas.microsoft.com/office/drawing/2016/5/14/chartex" xmlns:mc="http://schemas.openxmlformats.org/markup-compatibility/2006" xmlns:aink="http://schemas.microsoft.com/office/drawing/2016/ink" xmlns:am3d="http://schemas.microsoft.com/office/drawing/2017/model3d" xmlns:o="urn:schemas-microsoft-com:office:office" xmlns:oel="http://schemas.microsoft.com/office/2019/extlst" xmlns:r="http://schemas.openxmlformats.org/officeDocument/2006/relationships" xmlns:m="http://schemas.openxmlformats.org/officeDocument/2006/math" xmlns:v="urn:schemas-microsoft-com:vml" xmlns:wp14="http://schemas.microsoft.com/office/word/2010/wordprocessingDrawing" xmlns:wp="http://schemas.openxmlformats.org/drawingml/2006/wordprocessingDrawing" xmlns:w10="urn:schemas-microsoft-com:office:word" xmlns:w="http://schemas.openxmlformats.org/wordprocessingml/2006/main" xmlns:w14="http://schemas.microsoft.com/office/word/2010/wordml" xmlns:w15="http://schemas.microsoft.com/office/word/2012/wordml" xmlns:w16cex="http://schemas.microsoft.com/office/word/2018/wordml/cex" xmlns:w16cid="http://schemas.microsoft.com/office/word/2016/wordml/cid" xmlns:w16="http://schemas.microsoft.com/office/word/2018/wordml" xmlns:w16sdtdh="http://schemas.microsoft.com/office/word/2020/wordml/sdtdatahash" xmlns:w16se="http://schemas.microsoft.com/office/word/2015/wordml/symex" xmlns:wpg="http://schemas.microsoft.com/office/word/2010/wordprocessingGroup" xmlns:wpi="http://schemas.microsoft.com/office/word/2010/wordprocessingInk" xmlns:wne="http://schemas.microsoft.com/office/word/2006/wordml" xmlns:wps="http://schemas.microsoft.com/office/word/2010/wordprocessingShape" mc:Ignorable="w14 w15 w16se w16cid w16 w16cex w16sdtdh wp14">
-  <w:p>
-    <w:pPr>
-      <w:pStyle w:val="Header"/>
-    </w:pPr>
-  </w:p>
-</w:hdr>
-</file>
-
-<file path=word/header2.xml><?xml version="1.0" encoding="utf-8"?>
-<w:hdr xmlns:wpc="http://schemas.microsoft.com/office/word/2010/wordprocessingCanvas" xmlns:cx="http://schemas.microsoft.com/office/drawing/2014/chartex" xmlns:cx1="http://schemas.microsoft.com/office/drawing/2015/9/8/chartex" xmlns:cx2="http://schemas.microsoft.com/office/drawing/2015/10/21/chartex" xmlns:cx3="http://schemas.microsoft.com/office/drawing/2016/5/9/chartex" xmlns:cx4="http://schemas.microsoft.com/office/drawing/2016/5/10/chartex" xmlns:cx5="http://schemas.microsoft.com/office/drawing/2016/5/11/chartex" xmlns:cx6="http://schemas.microsoft.com/office/drawing/2016/5/12/chartex" xmlns:cx7="http://schemas.microsoft.com/office/drawing/2016/5/13/chartex" xmlns:cx8="http://schemas.microsoft.com/office/drawing/2016/5/14/chartex" xmlns:mc="http://schemas.openxmlformats.org/markup-compatibility/2006" xmlns:aink="http://schemas.microsoft.com/office/drawing/2016/ink" xmlns:am3d="http://schemas.microsoft.com/office/drawing/2017/model3d" xmlns:o="urn:schemas-microsoft-com:office:office" xmlns:oel="http://schemas.microsoft.com/office/2019/extlst" xmlns:r="http://schemas.openxmlformats.org/officeDocument/2006/relationships" xmlns:m="http://schemas.openxmlformats.org/officeDocument/2006/math" xmlns:v="urn:schemas-microsoft-com:vml" xmlns:wp14="http://schemas.microsoft.com/office/word/2010/wordprocessingDrawing" xmlns:wp="http://schemas.openxmlformats.org/drawingml/2006/wordprocessingDrawing" xmlns:w10="urn:schemas-microsoft-com:office:word" xmlns:w="http://schemas.openxmlformats.org/wordprocessingml/2006/main" xmlns:w14="http://schemas.microsoft.com/office/word/2010/wordml" xmlns:w15="http://schemas.microsoft.com/office/word/2012/wordml" xmlns:w16cex="http://schemas.microsoft.com/office/word/2018/wordml/cex" xmlns:w16cid="http://schemas.microsoft.com/office/word/2016/wordml/cid" xmlns:w16="http://schemas.microsoft.com/office/word/2018/wordml" xmlns:w16sdtdh="http://schemas.microsoft.com/office/word/2020/wordml/sdtdatahash" xmlns:w16se="http://schemas.microsoft.com/office/word/2015/wordml/symex" xmlns:wpg="http://schemas.microsoft.com/office/word/2010/wordprocessingGroup" xmlns:wpi="http://schemas.microsoft.com/office/word/2010/wordprocessingInk" xmlns:wne="http://schemas.microsoft.com/office/word/2006/wordml" xmlns:wps="http://schemas.microsoft.com/office/word/2010/wordprocessingShape" mc:Ignorable="w14 w15 w16se w16cid w16 w16cex w16sdtdh wp14">
-  <w:p>
-    <w:pPr>
-      <w:pStyle w:val="Header"/>
-    </w:pPr>
-  </w:p>
-</w:hdr>
-</file>
-
-<file path=word/header3.xml><?xml version="1.0" encoding="utf-8"?>
-<w:hdr xmlns:wpc="http://schemas.microsoft.com/office/word/2010/wordprocessingCanvas" xmlns:cx="http://schemas.microsoft.com/office/drawing/2014/chartex" xmlns:cx1="http://schemas.microsoft.com/office/drawing/2015/9/8/chartex" xmlns:cx2="http://schemas.microsoft.com/office/drawing/2015/10/21/chartex" xmlns:cx3="http://schemas.microsoft.com/office/drawing/2016/5/9/chartex" xmlns:cx4="http://schemas.microsoft.com/office/drawing/2016/5/10/chartex" xmlns:cx5="http://schemas.microsoft.com/office/drawing/2016/5/11/chartex" xmlns:cx6="http://schemas.microsoft.com/office/drawing/2016/5/12/chartex" xmlns:cx7="http://schemas.microsoft.com/office/drawing/2016/5/13/chartex" xmlns:cx8="http://schemas.microsoft.com/office/drawing/2016/5/14/chartex" xmlns:mc="http://schemas.openxmlformats.org/markup-compatibility/2006" xmlns:aink="http://schemas.microsoft.com/office/drawing/2016/ink" xmlns:am3d="http://schemas.microsoft.com/office/drawing/2017/model3d" xmlns:o="urn:schemas-microsoft-com:office:office" xmlns:oel="http://schemas.microsoft.com/office/2019/extlst" xmlns:r="http://schemas.openxmlformats.org/officeDocument/2006/relationships" xmlns:m="http://schemas.openxmlformats.org/officeDocument/2006/math" xmlns:v="urn:schemas-microsoft-com:vml" xmlns:wp14="http://schemas.microsoft.com/office/word/2010/wordprocessingDrawing" xmlns:wp="http://schemas.openxmlformats.org/drawingml/2006/wordprocessingDrawing" xmlns:w10="urn:schemas-microsoft-com:office:word" xmlns:w="http://schemas.openxmlformats.org/wordprocessingml/2006/main" xmlns:w14="http://schemas.microsoft.com/office/word/2010/wordml" xmlns:w15="http://schemas.microsoft.com/office/word/2012/wordml" xmlns:w16cex="http://schemas.microsoft.com/office/word/2018/wordml/cex" xmlns:w16cid="http://schemas.microsoft.com/office/word/2016/wordml/cid" xmlns:w16="http://schemas.microsoft.com/office/word/2018/wordml" xmlns:w16sdtdh="http://schemas.microsoft.com/office/word/2020/wordml/sdtdatahash" xmlns:w16se="http://schemas.microsoft.com/office/word/2015/wordml/symex" xmlns:wpg="http://schemas.microsoft.com/office/word/2010/wordprocessingGroup" xmlns:wpi="http://schemas.microsoft.com/office/word/2010/wordprocessingInk" xmlns:wne="http://schemas.microsoft.com/office/word/2006/wordml" xmlns:wps="http://schemas.microsoft.com/office/word/2010/wordprocessingShape" mc:Ignorable="w14 w15 w16se w16cid w16 w16cex w16sdtdh wp14">
-  <w:p>
-    <w:pPr>
-      <w:pStyle w:val="Header"/>
-    </w:pPr>
-  </w:p>
-</w:hdr>
 </file>
 
 <file path=word/numbering.xml><?xml version="1.0" encoding="utf-8"?>
@@ -993,7 +420,7 @@
   <w:abstractNum w:abstractNumId="0" w15:restartNumberingAfterBreak="0">
     <w:nsid w:val="FFFFFF7C"/>
     <w:multiLevelType w:val="singleLevel"/>
-    <w:tmpl w:val="646AC090"/>
+    <w:tmpl w:val="1324C9E0"/>
     <w:lvl w:ilvl="0">
       <w:start w:val="1"/>
       <w:numFmt w:val="decimal"/>
@@ -1010,7 +437,7 @@
   <w:abstractNum w:abstractNumId="1" w15:restartNumberingAfterBreak="0">
     <w:nsid w:val="FFFFFF7D"/>
     <w:multiLevelType w:val="singleLevel"/>
-    <w:tmpl w:val="0C60265A"/>
+    <w:tmpl w:val="1ACAF862"/>
     <w:lvl w:ilvl="0">
       <w:start w:val="1"/>
       <w:numFmt w:val="decimal"/>
@@ -1027,7 +454,7 @@
   <w:abstractNum w:abstractNumId="2" w15:restartNumberingAfterBreak="0">
     <w:nsid w:val="FFFFFF7E"/>
     <w:multiLevelType w:val="singleLevel"/>
-    <w:tmpl w:val="B61CEF9A"/>
+    <w:tmpl w:val="66763F20"/>
     <w:lvl w:ilvl="0">
       <w:start w:val="1"/>
       <w:numFmt w:val="decimal"/>
@@ -1044,7 +471,7 @@
   <w:abstractNum w:abstractNumId="3" w15:restartNumberingAfterBreak="0">
     <w:nsid w:val="FFFFFF7F"/>
     <w:multiLevelType w:val="singleLevel"/>
-    <w:tmpl w:val="B0D20B4E"/>
+    <w:tmpl w:val="3D42728E"/>
     <w:lvl w:ilvl="0">
       <w:start w:val="1"/>
       <w:numFmt w:val="decimal"/>
@@ -1061,7 +488,7 @@
   <w:abstractNum w:abstractNumId="4" w15:restartNumberingAfterBreak="0">
     <w:nsid w:val="FFFFFF80"/>
     <w:multiLevelType w:val="singleLevel"/>
-    <w:tmpl w:val="73CCB522"/>
+    <w:tmpl w:val="09C893EA"/>
     <w:lvl w:ilvl="0">
       <w:start w:val="1"/>
       <w:numFmt w:val="bullet"/>
@@ -1081,7 +508,7 @@
   <w:abstractNum w:abstractNumId="5" w15:restartNumberingAfterBreak="0">
     <w:nsid w:val="FFFFFF81"/>
     <w:multiLevelType w:val="singleLevel"/>
-    <w:tmpl w:val="47E0AE44"/>
+    <w:tmpl w:val="09F2ED0E"/>
     <w:lvl w:ilvl="0">
       <w:start w:val="1"/>
       <w:numFmt w:val="bullet"/>
@@ -1101,7 +528,7 @@
   <w:abstractNum w:abstractNumId="6" w15:restartNumberingAfterBreak="0">
     <w:nsid w:val="FFFFFF82"/>
     <w:multiLevelType w:val="singleLevel"/>
-    <w:tmpl w:val="0DEC6F94"/>
+    <w:tmpl w:val="D1D67D66"/>
     <w:lvl w:ilvl="0">
       <w:start w:val="1"/>
       <w:numFmt w:val="bullet"/>
@@ -1121,7 +548,7 @@
   <w:abstractNum w:abstractNumId="7" w15:restartNumberingAfterBreak="0">
     <w:nsid w:val="FFFFFF83"/>
     <w:multiLevelType w:val="singleLevel"/>
-    <w:tmpl w:val="DEC27216"/>
+    <w:tmpl w:val="32B015C8"/>
     <w:lvl w:ilvl="0">
       <w:start w:val="1"/>
       <w:numFmt w:val="bullet"/>
@@ -1141,7 +568,7 @@
   <w:abstractNum w:abstractNumId="8" w15:restartNumberingAfterBreak="0">
     <w:nsid w:val="FFFFFF88"/>
     <w:multiLevelType w:val="singleLevel"/>
-    <w:tmpl w:val="1276BBA0"/>
+    <w:tmpl w:val="430C7AC2"/>
     <w:lvl w:ilvl="0">
       <w:start w:val="1"/>
       <w:numFmt w:val="decimal"/>
@@ -1158,7 +585,7 @@
   <w:abstractNum w:abstractNumId="9" w15:restartNumberingAfterBreak="0">
     <w:nsid w:val="FFFFFF89"/>
     <w:multiLevelType w:val="singleLevel"/>
-    <w:tmpl w:val="2D1AABE6"/>
+    <w:tmpl w:val="0E2E6372"/>
     <w:lvl w:ilvl="0">
       <w:start w:val="1"/>
       <w:numFmt w:val="bullet"/>
@@ -1178,7 +605,7 @@
   <w:abstractNum w:abstractNumId="10" w15:restartNumberingAfterBreak="0">
     <w:nsid w:val="170CD2DE"/>
     <w:multiLevelType w:val="multilevel"/>
-    <w:tmpl w:val="07E404E2"/>
+    <w:tmpl w:val="5CD60270"/>
     <w:lvl w:ilvl="0">
       <w:numFmt w:val="bullet"/>
       <w:lvlText w:val=" "/>
@@ -1279,38 +706,38 @@
       </w:pPr>
     </w:lvl>
   </w:abstractNum>
-  <w:num w:numId="1" w16cid:durableId="1971283908">
+  <w:num w:numId="1" w16cid:durableId="2096825961">
     <w:abstractNumId w:val="10"/>
   </w:num>
-  <w:num w:numId="2" w16cid:durableId="463810600">
-    <w:abstractNumId w:val="0"/>
+  <w:num w:numId="2" w16cid:durableId="1856142363">
+    <w:abstractNumId w:val="9"/>
   </w:num>
-  <w:num w:numId="3" w16cid:durableId="120807564">
+  <w:num w:numId="3" w16cid:durableId="808210776">
+    <w:abstractNumId w:val="7"/>
+  </w:num>
+  <w:num w:numId="4" w16cid:durableId="1284188863">
+    <w:abstractNumId w:val="6"/>
+  </w:num>
+  <w:num w:numId="5" w16cid:durableId="257759295">
+    <w:abstractNumId w:val="5"/>
+  </w:num>
+  <w:num w:numId="6" w16cid:durableId="1390109666">
+    <w:abstractNumId w:val="4"/>
+  </w:num>
+  <w:num w:numId="7" w16cid:durableId="120340693">
+    <w:abstractNumId w:val="8"/>
+  </w:num>
+  <w:num w:numId="8" w16cid:durableId="46147201">
+    <w:abstractNumId w:val="3"/>
+  </w:num>
+  <w:num w:numId="9" w16cid:durableId="2131583657">
+    <w:abstractNumId w:val="2"/>
+  </w:num>
+  <w:num w:numId="10" w16cid:durableId="435712681">
     <w:abstractNumId w:val="1"/>
   </w:num>
-  <w:num w:numId="4" w16cid:durableId="1692680164">
-    <w:abstractNumId w:val="2"/>
-  </w:num>
-  <w:num w:numId="5" w16cid:durableId="486670429">
-    <w:abstractNumId w:val="3"/>
-  </w:num>
-  <w:num w:numId="6" w16cid:durableId="371810996">
-    <w:abstractNumId w:val="8"/>
-  </w:num>
-  <w:num w:numId="7" w16cid:durableId="1879775237">
-    <w:abstractNumId w:val="4"/>
-  </w:num>
-  <w:num w:numId="8" w16cid:durableId="334235683">
-    <w:abstractNumId w:val="5"/>
-  </w:num>
-  <w:num w:numId="9" w16cid:durableId="1175682870">
-    <w:abstractNumId w:val="6"/>
-  </w:num>
-  <w:num w:numId="10" w16cid:durableId="169489748">
-    <w:abstractNumId w:val="7"/>
-  </w:num>
-  <w:num w:numId="11" w16cid:durableId="774440124">
-    <w:abstractNumId w:val="9"/>
+  <w:num w:numId="11" w16cid:durableId="341669354">
+    <w:abstractNumId w:val="0"/>
   </w:num>
 </w:numbering>
 </file>
@@ -1673,6 +1100,10 @@
   <w:style w:type="paragraph" w:default="1" w:styleId="Normal">
     <w:name w:val="Normal"/>
     <w:qFormat/>
+    <w:rsid w:val="005A585A"/>
+    <w:pPr>
+      <w:spacing w:after="0"/>
+    </w:pPr>
     <w:rPr>
       <w:rFonts w:ascii="Times New Roman" w:hAnsi="Times New Roman"/>
     </w:rPr>
@@ -1683,19 +1114,21 @@
     <w:next w:val="BodyText"/>
     <w:uiPriority w:val="9"/>
     <w:qFormat/>
-    <w:rsid w:val="00240075"/>
+    <w:rsid w:val="006E2B1A"/>
     <w:pPr>
       <w:keepNext/>
       <w:keepLines/>
       <w:pageBreakBefore/>
-      <w:spacing w:before="240" w:after="480"/>
+      <w:spacing w:after="480"/>
       <w:jc w:val="center"/>
       <w:outlineLvl w:val="0"/>
     </w:pPr>
     <w:rPr>
+      <w:rFonts w:eastAsiaTheme="majorEastAsia" w:cstheme="majorBidi"/>
       <w:b/>
+      <w:bCs/>
       <w:sz w:val="28"/>
-      <w:szCs w:val="28"/>
+      <w:szCs w:val="32"/>
     </w:rPr>
   </w:style>
   <w:style w:type="paragraph" w:styleId="Heading2">
@@ -1705,7 +1138,7 @@
     <w:uiPriority w:val="9"/>
     <w:unhideWhenUsed/>
     <w:qFormat/>
-    <w:rsid w:val="00240075"/>
+    <w:rsid w:val="006E2B1A"/>
     <w:pPr>
       <w:keepNext/>
       <w:keepLines/>
@@ -1713,7 +1146,9 @@
       <w:outlineLvl w:val="1"/>
     </w:pPr>
     <w:rPr>
+      <w:rFonts w:eastAsiaTheme="majorEastAsia" w:cstheme="majorBidi"/>
       <w:b/>
+      <w:bCs/>
       <w:sz w:val="28"/>
       <w:szCs w:val="28"/>
     </w:rPr>
@@ -1725,7 +1160,7 @@
     <w:uiPriority w:val="9"/>
     <w:unhideWhenUsed/>
     <w:qFormat/>
-    <w:rsid w:val="00240075"/>
+    <w:rsid w:val="006E2B1A"/>
     <w:pPr>
       <w:keepNext/>
       <w:keepLines/>
@@ -1733,6 +1168,8 @@
       <w:outlineLvl w:val="2"/>
     </w:pPr>
     <w:rPr>
+      <w:rFonts w:eastAsiaTheme="majorEastAsia" w:cstheme="majorBidi"/>
+      <w:bCs/>
       <w:i/>
       <w:sz w:val="28"/>
     </w:rPr>
@@ -1744,7 +1181,7 @@
     <w:uiPriority w:val="9"/>
     <w:unhideWhenUsed/>
     <w:qFormat/>
-    <w:rsid w:val="00240075"/>
+    <w:rsid w:val="006E2B1A"/>
     <w:pPr>
       <w:keepNext/>
       <w:keepLines/>
@@ -1752,7 +1189,9 @@
       <w:outlineLvl w:val="3"/>
     </w:pPr>
     <w:rPr>
+      <w:rFonts w:eastAsiaTheme="majorEastAsia" w:cstheme="majorBidi"/>
       <w:b/>
+      <w:bCs/>
     </w:rPr>
   </w:style>
   <w:style w:type="paragraph" w:styleId="Heading5">
@@ -1762,7 +1201,7 @@
     <w:uiPriority w:val="9"/>
     <w:unhideWhenUsed/>
     <w:qFormat/>
-    <w:rsid w:val="00240075"/>
+    <w:rsid w:val="006E2B1A"/>
     <w:pPr>
       <w:keepNext/>
       <w:keepLines/>
@@ -1770,7 +1209,9 @@
       <w:outlineLvl w:val="4"/>
     </w:pPr>
     <w:rPr>
+      <w:rFonts w:eastAsiaTheme="majorEastAsia" w:cstheme="majorBidi"/>
       <w:i/>
+      <w:iCs/>
     </w:rPr>
   </w:style>
   <w:style w:type="paragraph" w:styleId="Heading6">
@@ -1780,7 +1221,7 @@
     <w:uiPriority w:val="9"/>
     <w:unhideWhenUsed/>
     <w:qFormat/>
-    <w:rsid w:val="008F50AB"/>
+    <w:rsid w:val="006E2B1A"/>
     <w:pPr>
       <w:keepNext/>
       <w:keepLines/>
@@ -1788,6 +1229,7 @@
       <w:outlineLvl w:val="5"/>
     </w:pPr>
     <w:rPr>
+      <w:rFonts w:eastAsiaTheme="majorEastAsia" w:cstheme="majorBidi"/>
       <w:u w:val="single"/>
     </w:rPr>
   </w:style>
@@ -1798,7 +1240,7 @@
     <w:uiPriority w:val="9"/>
     <w:unhideWhenUsed/>
     <w:qFormat/>
-    <w:rsid w:val="008F50AB"/>
+    <w:rsid w:val="006E2B1A"/>
     <w:pPr>
       <w:keepNext/>
       <w:keepLines/>
@@ -1806,6 +1248,7 @@
       <w:outlineLvl w:val="6"/>
     </w:pPr>
     <w:rPr>
+      <w:rFonts w:eastAsiaTheme="majorEastAsia" w:cstheme="majorBidi"/>
       <w:u w:val="single"/>
     </w:rPr>
   </w:style>
@@ -1816,7 +1259,7 @@
     <w:uiPriority w:val="9"/>
     <w:unhideWhenUsed/>
     <w:qFormat/>
-    <w:rsid w:val="008F50AB"/>
+    <w:rsid w:val="006E2B1A"/>
     <w:pPr>
       <w:keepNext/>
       <w:keepLines/>
@@ -1824,6 +1267,7 @@
       <w:outlineLvl w:val="7"/>
     </w:pPr>
     <w:rPr>
+      <w:rFonts w:eastAsiaTheme="majorEastAsia" w:cstheme="majorBidi"/>
       <w:u w:val="single"/>
     </w:rPr>
   </w:style>
@@ -1834,6 +1278,7 @@
     <w:uiPriority w:val="9"/>
     <w:unhideWhenUsed/>
     <w:qFormat/>
+    <w:rsid w:val="006E2B1A"/>
     <w:pPr>
       <w:keepNext/>
       <w:keepLines/>
@@ -1841,6 +1286,7 @@
       <w:outlineLvl w:val="8"/>
     </w:pPr>
     <w:rPr>
+      <w:rFonts w:eastAsiaTheme="majorEastAsia" w:cstheme="majorBidi"/>
       <w:u w:val="single"/>
     </w:rPr>
   </w:style>
@@ -1876,8 +1322,9 @@
     <w:basedOn w:val="Normal"/>
     <w:link w:val="BodyTextChar"/>
     <w:qFormat/>
-    <w:pPr>
-      <w:spacing w:after="0" w:line="480" w:lineRule="auto"/>
+    <w:rsid w:val="000159D6"/>
+    <w:pPr>
+      <w:spacing w:line="480" w:lineRule="auto"/>
       <w:ind w:firstLine="720"/>
     </w:pPr>
   </w:style>
@@ -1886,7 +1333,7 @@
     <w:basedOn w:val="BodyText"/>
     <w:next w:val="BodyText"/>
     <w:qFormat/>
-    <w:rsid w:val="0034642C"/>
+    <w:rsid w:val="000159D6"/>
     <w:pPr>
       <w:spacing w:before="240"/>
     </w:pPr>
@@ -1895,10 +1342,9 @@
     <w:name w:val="Compact"/>
     <w:basedOn w:val="BodyText"/>
     <w:qFormat/>
-    <w:rsid w:val="0040290F"/>
+    <w:rsid w:val="000159D6"/>
     <w:pPr>
       <w:spacing w:before="36" w:after="36" w:line="240" w:lineRule="auto"/>
-      <w:ind w:firstLine="0"/>
     </w:pPr>
   </w:style>
   <w:style w:type="paragraph" w:styleId="Title">
@@ -1906,64 +1352,80 @@
     <w:basedOn w:val="Normal"/>
     <w:next w:val="BodyText"/>
     <w:qFormat/>
+    <w:rsid w:val="005A585A"/>
     <w:pPr>
       <w:keepNext/>
       <w:keepLines/>
-      <w:spacing w:before="2160" w:after="0"/>
+      <w:spacing w:before="2160"/>
       <w:jc w:val="center"/>
     </w:pPr>
+    <w:rPr>
+      <w:rFonts w:eastAsiaTheme="majorEastAsia" w:cstheme="majorBidi"/>
+      <w:bCs/>
+      <w:szCs w:val="36"/>
+    </w:rPr>
   </w:style>
   <w:style w:type="paragraph" w:styleId="Subtitle">
     <w:name w:val="Subtitle"/>
-    <w:basedOn w:val="Title"/>
+    <w:basedOn w:val="Normal"/>
     <w:next w:val="BodyText"/>
     <w:qFormat/>
-    <w:pPr>
-      <w:spacing w:before="0"/>
-    </w:pPr>
-  </w:style>
-  <w:style w:type="paragraph" w:customStyle="1" w:styleId="Author">
-    <w:name w:val="Author"/>
-    <w:basedOn w:val="Normal"/>
-    <w:next w:val="BodyText"/>
-    <w:qFormat/>
-    <w:rsid w:val="002825C7"/>
-    <w:pPr>
-      <w:keepNext/>
-      <w:keepLines/>
-      <w:spacing w:before="2640" w:after="0"/>
-      <w:jc w:val="center"/>
-    </w:pPr>
-  </w:style>
-  <w:style w:type="paragraph" w:styleId="Date">
-    <w:name w:val="Date"/>
-    <w:basedOn w:val="Normal"/>
-    <w:next w:val="BodyText"/>
-    <w:qFormat/>
+    <w:rsid w:val="006E2B1A"/>
     <w:pPr>
       <w:keepNext/>
       <w:keepLines/>
       <w:jc w:val="center"/>
     </w:pPr>
+    <w:rPr>
+      <w:szCs w:val="30"/>
+    </w:rPr>
+  </w:style>
+  <w:style w:type="paragraph" w:customStyle="1" w:styleId="Author">
+    <w:name w:val="Author"/>
+    <w:basedOn w:val="Normal"/>
+    <w:next w:val="BodyText"/>
+    <w:qFormat/>
+    <w:rsid w:val="006E2B1A"/>
+    <w:pPr>
+      <w:keepNext/>
+      <w:keepLines/>
+      <w:spacing w:before="2640"/>
+      <w:jc w:val="center"/>
+    </w:pPr>
+  </w:style>
+  <w:style w:type="paragraph" w:styleId="Date">
+    <w:name w:val="Date"/>
+    <w:basedOn w:val="Normal"/>
+    <w:next w:val="BodyText"/>
+    <w:qFormat/>
+    <w:rsid w:val="006E2B1A"/>
+    <w:pPr>
+      <w:keepNext/>
+      <w:keepLines/>
+      <w:jc w:val="center"/>
+    </w:pPr>
   </w:style>
   <w:style w:type="paragraph" w:customStyle="1" w:styleId="Abstract">
     <w:name w:val="Abstract"/>
     <w:basedOn w:val="Normal"/>
     <w:next w:val="BodyText"/>
     <w:qFormat/>
+    <w:rsid w:val="006E2B1A"/>
     <w:pPr>
       <w:keepNext/>
       <w:keepLines/>
       <w:spacing w:before="300" w:after="300"/>
     </w:pPr>
+    <w:rPr>
+      <w:szCs w:val="20"/>
+    </w:rPr>
   </w:style>
   <w:style w:type="paragraph" w:styleId="Bibliography">
     <w:name w:val="Bibliography"/>
     <w:basedOn w:val="Normal"/>
     <w:qFormat/>
-    <w:rsid w:val="00B63896"/>
-    <w:pPr>
-      <w:spacing w:after="360"/>
+    <w:rsid w:val="00CF098B"/>
+    <w:pPr>
       <w:ind w:left="720" w:hanging="720"/>
     </w:pPr>
   </w:style>
@@ -1974,32 +1436,20 @@
     <w:uiPriority w:val="9"/>
     <w:unhideWhenUsed/>
     <w:qFormat/>
-    <w:rsid w:val="00EE6242"/>
+    <w:rsid w:val="000159D6"/>
     <w:pPr>
       <w:spacing w:after="240" w:line="240" w:lineRule="auto"/>
       <w:ind w:left="720" w:firstLine="0"/>
     </w:pPr>
   </w:style>
-  <w:style w:type="paragraph" w:customStyle="1" w:styleId="FootnoteSeparator">
-    <w:name w:val="Footnote Separator"/>
-    <w:basedOn w:val="Normal"/>
-    <w:next w:val="FootnoteText"/>
+  <w:style w:type="paragraph" w:styleId="FootnoteText">
+    <w:name w:val="footnote text"/>
+    <w:basedOn w:val="Normal"/>
     <w:uiPriority w:val="9"/>
     <w:unhideWhenUsed/>
     <w:qFormat/>
-    <w:pPr>
-      <w:spacing w:after="0"/>
-    </w:pPr>
-  </w:style>
-  <w:style w:type="paragraph" w:styleId="FootnoteText">
-    <w:name w:val="footnote text"/>
-    <w:basedOn w:val="Normal"/>
-    <w:uiPriority w:val="9"/>
-    <w:unhideWhenUsed/>
-    <w:qFormat/>
-    <w:rsid w:val="006077B4"/>
-    <w:pPr>
-      <w:spacing w:after="100"/>
+    <w:rsid w:val="002E0A9E"/>
+    <w:pPr>
       <w:ind w:firstLine="720"/>
     </w:pPr>
     <w:rPr>
@@ -2011,9 +1461,13 @@
     <w:semiHidden/>
     <w:unhideWhenUsed/>
     <w:qFormat/>
-    <w:rsid w:val="00015F25"/>
+    <w:rsid w:val="002E0A9E"/>
+    <w:rPr>
+      <w:rFonts w:ascii="Times New Roman" w:hAnsi="Times New Roman"/>
+      <w:sz w:val="20"/>
+      <w:szCs w:val="20"/>
+    </w:rPr>
     <w:tblPr>
-      <w:jc w:val="center"/>
       <w:tblInd w:w="0" w:type="dxa"/>
       <w:tblCellMar>
         <w:top w:w="0" w:type="dxa"/>
@@ -2022,11 +1476,13 @@
         <w:right w:w="108" w:type="dxa"/>
       </w:tblCellMar>
     </w:tblPr>
-    <w:trPr>
-      <w:jc w:val="center"/>
-    </w:trPr>
     <w:tblStylePr w:type="firstRow">
-      <w:tblPr/>
+      <w:tblPr>
+        <w:jc w:val="left"/>
+      </w:tblPr>
+      <w:trPr>
+        <w:jc w:val="left"/>
+      </w:trPr>
       <w:tcPr>
         <w:tcBorders>
           <w:bottom w:val="single" w:sz="0" w:space="0" w:color="auto"/>
@@ -2034,17 +1490,6 @@
         <w:vAlign w:val="bottom"/>
       </w:tcPr>
     </w:tblStylePr>
-    <w:tblStylePr w:type="lastRow">
-      <w:tblPr/>
-      <w:tcPr>
-        <w:tcMar>
-          <w:top w:w="0" w:type="nil"/>
-          <w:left w:w="0" w:type="nil"/>
-          <w:bottom w:w="240" w:type="dxa"/>
-          <w:right w:w="0" w:type="nil"/>
-        </w:tcMar>
-      </w:tcPr>
-    </w:tblStylePr>
   </w:style>
   <w:style w:type="paragraph" w:customStyle="1" w:styleId="DefinitionTerm">
     <w:name w:val="Definition Term"/>
@@ -2053,7 +1498,6 @@
     <w:pPr>
       <w:keepNext/>
       <w:keepLines/>
-      <w:spacing w:after="0"/>
     </w:pPr>
     <w:rPr>
       <w:b/>
@@ -2077,7 +1521,7 @@
   <w:style w:type="paragraph" w:customStyle="1" w:styleId="TableCaption">
     <w:name w:val="Table Caption"/>
     <w:basedOn w:val="Caption"/>
-    <w:rsid w:val="0040290F"/>
+    <w:rsid w:val="002E0A9E"/>
     <w:pPr>
       <w:keepNext/>
       <w:jc w:val="center"/>
@@ -2086,7 +1530,7 @@
   <w:style w:type="paragraph" w:customStyle="1" w:styleId="ImageCaption">
     <w:name w:val="Image Caption"/>
     <w:basedOn w:val="Caption"/>
-    <w:rsid w:val="00C07399"/>
+    <w:rsid w:val="002E0A9E"/>
     <w:pPr>
       <w:spacing w:after="360"/>
       <w:jc w:val="center"/>
@@ -2099,11 +1543,8 @@
   <w:style w:type="paragraph" w:customStyle="1" w:styleId="CaptionedFigure">
     <w:name w:val="Captioned Figure"/>
     <w:basedOn w:val="Figure"/>
-    <w:rsid w:val="001C3DB8"/>
     <w:pPr>
       <w:keepNext/>
-      <w:spacing w:after="100"/>
-      <w:jc w:val="center"/>
     </w:pPr>
   </w:style>
   <w:style w:type="character" w:customStyle="1" w:styleId="CaptionChar">
@@ -2114,9 +1555,10 @@
   <w:style w:type="character" w:customStyle="1" w:styleId="VerbatimChar">
     <w:name w:val="Verbatim Char"/>
     <w:basedOn w:val="CaptionChar"/>
+    <w:rsid w:val="000159D6"/>
     <w:rPr>
       <w:rFonts w:ascii="Consolas" w:hAnsi="Consolas"/>
-      <w:sz w:val="24"/>
+      <w:sz w:val="22"/>
     </w:rPr>
   </w:style>
   <w:style w:type="character" w:customStyle="1" w:styleId="SectionNumber">
@@ -2126,7 +1568,6 @@
   <w:style w:type="character" w:styleId="FootnoteReference">
     <w:name w:val="footnote reference"/>
     <w:basedOn w:val="CaptionChar"/>
-    <w:rsid w:val="00F10254"/>
     <w:rPr>
       <w:vertAlign w:val="superscript"/>
     </w:rPr>
@@ -2134,22 +1575,11 @@
   <w:style w:type="character" w:styleId="Hyperlink">
     <w:name w:val="Hyperlink"/>
     <w:basedOn w:val="VerbatimChar"/>
-    <w:rsid w:val="00CC21FE"/>
+    <w:rsid w:val="000159D6"/>
     <w:rPr>
       <w:rFonts w:ascii="Consolas" w:hAnsi="Consolas"/>
+      <w:color w:val="auto"/>
       <w:sz w:val="22"/>
-      <w:u w:val="none"/>
-    </w:rPr>
-  </w:style>
-  <w:style w:type="character" w:styleId="FollowedHyperlink">
-    <w:name w:val="FollowedHyperlink"/>
-    <w:basedOn w:val="DefaultParagraphFont"/>
-    <w:semiHidden/>
-    <w:unhideWhenUsed/>
-    <w:rsid w:val="000E615D"/>
-    <w:rPr>
-      <w:color w:val="auto"/>
-      <w:u w:val="single"/>
     </w:rPr>
   </w:style>
   <w:style w:type="paragraph" w:styleId="TOCHeading">
@@ -2160,90 +1590,52 @@
     <w:unhideWhenUsed/>
     <w:qFormat/>
     <w:pPr>
-      <w:spacing w:line="259" w:lineRule="auto"/>
+      <w:spacing w:before="240" w:line="259" w:lineRule="auto"/>
       <w:outlineLvl w:val="9"/>
     </w:pPr>
     <w:rPr>
-      <w:rFonts w:asciiTheme="majorHAnsi" w:eastAsiaTheme="majorEastAsia" w:hAnsiTheme="majorHAnsi" w:cstheme="majorBidi"/>
+      <w:rFonts w:asciiTheme="majorHAnsi" w:hAnsiTheme="majorHAnsi"/>
       <w:b w:val="0"/>
+      <w:bCs w:val="0"/>
       <w:color w:val="365F91" w:themeColor="accent1" w:themeShade="BF"/>
     </w:rPr>
+  </w:style>
+  <w:style w:type="paragraph" w:styleId="BodyText2">
+    <w:name w:val="Body Text 2"/>
+    <w:basedOn w:val="BodyText"/>
+    <w:link w:val="BodyText2Char"/>
+    <w:rsid w:val="000159D6"/>
+    <w:pPr>
+      <w:spacing w:after="120"/>
+      <w:ind w:firstLine="0"/>
+    </w:pPr>
   </w:style>
   <w:style w:type="character" w:customStyle="1" w:styleId="BodyTextChar">
     <w:name w:val="Body Text Char"/>
     <w:basedOn w:val="DefaultParagraphFont"/>
     <w:link w:val="BodyText"/>
-    <w:rsid w:val="002825C7"/>
-  </w:style>
-  <w:style w:type="paragraph" w:styleId="Header">
-    <w:name w:val="header"/>
-    <w:basedOn w:val="Normal"/>
-    <w:link w:val="HeaderChar"/>
-    <w:unhideWhenUsed/>
-    <w:rsid w:val="008717A1"/>
-    <w:pPr>
-      <w:tabs>
-        <w:tab w:val="center" w:pos="4680"/>
-        <w:tab w:val="right" w:pos="9360"/>
-      </w:tabs>
-      <w:spacing w:after="0"/>
-    </w:pPr>
-  </w:style>
-  <w:style w:type="character" w:customStyle="1" w:styleId="HeaderChar">
-    <w:name w:val="Header Char"/>
-    <w:basedOn w:val="DefaultParagraphFont"/>
-    <w:link w:val="Header"/>
-    <w:rsid w:val="008717A1"/>
-  </w:style>
-  <w:style w:type="paragraph" w:styleId="Footer">
-    <w:name w:val="footer"/>
-    <w:basedOn w:val="Normal"/>
-    <w:link w:val="FooterChar"/>
-    <w:unhideWhenUsed/>
-    <w:rsid w:val="008717A1"/>
-    <w:pPr>
-      <w:tabs>
-        <w:tab w:val="center" w:pos="4680"/>
-        <w:tab w:val="right" w:pos="9360"/>
-      </w:tabs>
-      <w:spacing w:after="0"/>
-    </w:pPr>
-  </w:style>
-  <w:style w:type="character" w:customStyle="1" w:styleId="FooterChar">
-    <w:name w:val="Footer Char"/>
-    <w:basedOn w:val="DefaultParagraphFont"/>
-    <w:link w:val="Footer"/>
-    <w:rsid w:val="008717A1"/>
-  </w:style>
-  <w:style w:type="paragraph" w:styleId="BodyText2">
-    <w:name w:val="Body Text 2"/>
-    <w:basedOn w:val="BodyText"/>
-    <w:link w:val="BodyText2Char"/>
-    <w:rsid w:val="003A2B10"/>
-    <w:pPr>
-      <w:spacing w:before="240"/>
-      <w:ind w:firstLine="0"/>
-    </w:pPr>
+    <w:rsid w:val="000159D6"/>
+    <w:rPr>
+      <w:rFonts w:ascii="Times New Roman" w:hAnsi="Times New Roman"/>
+    </w:rPr>
   </w:style>
   <w:style w:type="character" w:customStyle="1" w:styleId="BodyText2Char">
     <w:name w:val="Body Text 2 Char"/>
     <w:basedOn w:val="DefaultParagraphFont"/>
     <w:link w:val="BodyText2"/>
-    <w:rsid w:val="003A2B10"/>
+    <w:rsid w:val="000159D6"/>
     <w:rPr>
       <w:rFonts w:ascii="Times New Roman" w:hAnsi="Times New Roman"/>
     </w:rPr>
   </w:style>
   <w:style w:type="paragraph" w:customStyle="1" w:styleId="BibliographyLabel">
     <w:name w:val="BibliographyLabel"/>
-    <w:basedOn w:val="BodyText"/>
-    <w:next w:val="BodyText"/>
-    <w:rsid w:val="00D73CC9"/>
+    <w:basedOn w:val="Normal"/>
+    <w:qFormat/>
+    <w:rsid w:val="00C76C1D"/>
     <w:pPr>
       <w:pageBreakBefore/>
-      <w:widowControl w:val="0"/>
-      <w:spacing w:after="480" w:line="240" w:lineRule="auto"/>
-      <w:ind w:firstLine="0"/>
+      <w:spacing w:after="480"/>
       <w:jc w:val="center"/>
     </w:pPr>
     <w:rPr>
@@ -2569,16 +1961,4 @@
   </a:objectDefaults>
   <a:extraClrSchemeLst/>
 </a:theme>
-</file>
-
-<file path=customXml/item1.xml><?xml version="1.0" encoding="utf-8"?>
-<b:Sources xmlns:b="http://schemas.openxmlformats.org/officeDocument/2006/bibliography" xmlns="http://schemas.openxmlformats.org/officeDocument/2006/bibliography" SelectedStyle="/APASixthEditionOfficeOnline.xsl" StyleName="APA" Version="6"/>
-</file>
-
-<file path=customXml/itemProps1.xml><?xml version="1.0" encoding="utf-8"?>
-<ds:datastoreItem xmlns:ds="http://schemas.openxmlformats.org/officeDocument/2006/customXml" ds:itemID="{20FB5E72-8680-004F-965C-63952DC2143A}">
-  <ds:schemaRefs>
-    <ds:schemaRef ds:uri="http://schemas.openxmlformats.org/officeDocument/2006/bibliography"/>
-  </ds:schemaRefs>
-</ds:datastoreItem>
 </file>
</xml_diff>

<commit_message>
fixing docx formatting and punting on no title page for it
</commit_message>
<xml_diff>
--- a/resources/project_template/.paper_resources/ChicagoStyle_Template.docx
+++ b/resources/project_template/.paper_resources/ChicagoStyle_Template.docx
@@ -348,14 +348,24 @@
     </w:p>
     <w:p>
       <w:pPr>
-        <w:pStyle w:val="BibliographyLabel"/>
-        <w:jc w:val="left"/>
-      </w:pPr>
+        <w:pStyle w:val="Bibliography"/>
+      </w:pPr>
+      <w:r>
+        <w:t>Bibliography.</w:t>
+      </w:r>
     </w:p>
     <w:sectPr>
+      <w:headerReference w:type="even" r:id="rId8"/>
+      <w:headerReference w:type="default" r:id="rId9"/>
+      <w:footerReference w:type="even" r:id="rId10"/>
+      <w:footerReference w:type="default" r:id="rId11"/>
+      <w:headerReference w:type="first" r:id="rId12"/>
+      <w:footerReference w:type="first" r:id="rId13"/>
       <w:pgSz w:w="12240" w:h="15840"/>
       <w:pgMar w:top="1440" w:right="1440" w:bottom="1440" w:left="1440" w:header="720" w:footer="720" w:gutter="0"/>
       <w:cols w:space="720"/>
+      <w:titlePg/>
+      <w:docGrid w:linePitch="326"/>
     </w:sectPr>
   </w:body>
 </w:document>
@@ -380,6 +390,76 @@
 </w:endnotes>
 </file>
 
+<file path=word/footer1.xml><?xml version="1.0" encoding="utf-8"?>
+<w:ftr xmlns:wpc="http://schemas.microsoft.com/office/word/2010/wordprocessingCanvas" xmlns:cx="http://schemas.microsoft.com/office/drawing/2014/chartex" xmlns:cx1="http://schemas.microsoft.com/office/drawing/2015/9/8/chartex" xmlns:cx2="http://schemas.microsoft.com/office/drawing/2015/10/21/chartex" xmlns:cx3="http://schemas.microsoft.com/office/drawing/2016/5/9/chartex" xmlns:cx4="http://schemas.microsoft.com/office/drawing/2016/5/10/chartex" xmlns:cx5="http://schemas.microsoft.com/office/drawing/2016/5/11/chartex" xmlns:cx6="http://schemas.microsoft.com/office/drawing/2016/5/12/chartex" xmlns:cx7="http://schemas.microsoft.com/office/drawing/2016/5/13/chartex" xmlns:cx8="http://schemas.microsoft.com/office/drawing/2016/5/14/chartex" xmlns:mc="http://schemas.openxmlformats.org/markup-compatibility/2006" xmlns:aink="http://schemas.microsoft.com/office/drawing/2016/ink" xmlns:am3d="http://schemas.microsoft.com/office/drawing/2017/model3d" xmlns:o="urn:schemas-microsoft-com:office:office" xmlns:oel="http://schemas.microsoft.com/office/2019/extlst" xmlns:r="http://schemas.openxmlformats.org/officeDocument/2006/relationships" xmlns:m="http://schemas.openxmlformats.org/officeDocument/2006/math" xmlns:v="urn:schemas-microsoft-com:vml" xmlns:wp14="http://schemas.microsoft.com/office/word/2010/wordprocessingDrawing" xmlns:wp="http://schemas.openxmlformats.org/drawingml/2006/wordprocessingDrawing" xmlns:w10="urn:schemas-microsoft-com:office:word" xmlns:w="http://schemas.openxmlformats.org/wordprocessingml/2006/main" xmlns:w14="http://schemas.microsoft.com/office/word/2010/wordml" xmlns:w15="http://schemas.microsoft.com/office/word/2012/wordml" xmlns:w16cex="http://schemas.microsoft.com/office/word/2018/wordml/cex" xmlns:w16cid="http://schemas.microsoft.com/office/word/2016/wordml/cid" xmlns:w16="http://schemas.microsoft.com/office/word/2018/wordml" xmlns:w16sdtdh="http://schemas.microsoft.com/office/word/2020/wordml/sdtdatahash" xmlns:w16se="http://schemas.microsoft.com/office/word/2015/wordml/symex" xmlns:wpg="http://schemas.microsoft.com/office/word/2010/wordprocessingGroup" xmlns:wpi="http://schemas.microsoft.com/office/word/2010/wordprocessingInk" xmlns:wne="http://schemas.microsoft.com/office/word/2006/wordml" xmlns:wps="http://schemas.microsoft.com/office/word/2010/wordprocessingShape" mc:Ignorable="w14 w15 w16se w16cid w16 w16cex w16sdtdh wp14">
+  <w:p>
+    <w:pPr>
+      <w:pStyle w:val="Footer"/>
+    </w:pPr>
+  </w:p>
+</w:ftr>
+</file>
+
+<file path=word/footer2.xml><?xml version="1.0" encoding="utf-8"?>
+<w:ftr xmlns:wpc="http://schemas.microsoft.com/office/word/2010/wordprocessingCanvas" xmlns:cx="http://schemas.microsoft.com/office/drawing/2014/chartex" xmlns:cx1="http://schemas.microsoft.com/office/drawing/2015/9/8/chartex" xmlns:cx2="http://schemas.microsoft.com/office/drawing/2015/10/21/chartex" xmlns:cx3="http://schemas.microsoft.com/office/drawing/2016/5/9/chartex" xmlns:cx4="http://schemas.microsoft.com/office/drawing/2016/5/10/chartex" xmlns:cx5="http://schemas.microsoft.com/office/drawing/2016/5/11/chartex" xmlns:cx6="http://schemas.microsoft.com/office/drawing/2016/5/12/chartex" xmlns:cx7="http://schemas.microsoft.com/office/drawing/2016/5/13/chartex" xmlns:cx8="http://schemas.microsoft.com/office/drawing/2016/5/14/chartex" xmlns:mc="http://schemas.openxmlformats.org/markup-compatibility/2006" xmlns:aink="http://schemas.microsoft.com/office/drawing/2016/ink" xmlns:am3d="http://schemas.microsoft.com/office/drawing/2017/model3d" xmlns:o="urn:schemas-microsoft-com:office:office" xmlns:oel="http://schemas.microsoft.com/office/2019/extlst" xmlns:r="http://schemas.openxmlformats.org/officeDocument/2006/relationships" xmlns:m="http://schemas.openxmlformats.org/officeDocument/2006/math" xmlns:v="urn:schemas-microsoft-com:vml" xmlns:wp14="http://schemas.microsoft.com/office/word/2010/wordprocessingDrawing" xmlns:wp="http://schemas.openxmlformats.org/drawingml/2006/wordprocessingDrawing" xmlns:w10="urn:schemas-microsoft-com:office:word" xmlns:w="http://schemas.openxmlformats.org/wordprocessingml/2006/main" xmlns:w14="http://schemas.microsoft.com/office/word/2010/wordml" xmlns:w15="http://schemas.microsoft.com/office/word/2012/wordml" xmlns:w16cex="http://schemas.microsoft.com/office/word/2018/wordml/cex" xmlns:w16cid="http://schemas.microsoft.com/office/word/2016/wordml/cid" xmlns:w16="http://schemas.microsoft.com/office/word/2018/wordml" xmlns:w16sdtdh="http://schemas.microsoft.com/office/word/2020/wordml/sdtdatahash" xmlns:w16se="http://schemas.microsoft.com/office/word/2015/wordml/symex" xmlns:wpg="http://schemas.microsoft.com/office/word/2010/wordprocessingGroup" xmlns:wpi="http://schemas.microsoft.com/office/word/2010/wordprocessingInk" xmlns:wne="http://schemas.microsoft.com/office/word/2006/wordml" xmlns:wps="http://schemas.microsoft.com/office/word/2010/wordprocessingShape" mc:Ignorable="w14 w15 w16se w16cid w16 w16cex w16sdtdh wp14">
+  <w:p>
+    <w:pPr>
+      <w:pStyle w:val="Footer"/>
+      <w:jc w:val="center"/>
+    </w:pPr>
+    <w:r>
+      <w:fldChar w:fldCharType="begin"/>
+    </w:r>
+    <w:r>
+      <w:instrText xml:space="preserve"> = </w:instrText>
+    </w:r>
+    <w:r>
+      <w:fldChar w:fldCharType="begin"/>
+    </w:r>
+    <w:r>
+      <w:instrText xml:space="preserve"> PAGE </w:instrText>
+    </w:r>
+    <w:r>
+      <w:fldChar w:fldCharType="separate"/>
+    </w:r>
+    <w:r>
+      <w:rPr>
+        <w:noProof/>
+      </w:rPr>
+      <w:instrText>3</w:instrText>
+    </w:r>
+    <w:r>
+      <w:fldChar w:fldCharType="end"/>
+    </w:r>
+    <w:r>
+      <w:instrText xml:space="preserve"> -1 </w:instrText>
+    </w:r>
+    <w:r>
+      <w:fldChar w:fldCharType="separate"/>
+    </w:r>
+    <w:r>
+      <w:rPr>
+        <w:noProof/>
+      </w:rPr>
+      <w:t>2</w:t>
+    </w:r>
+    <w:r>
+      <w:fldChar w:fldCharType="end"/>
+    </w:r>
+  </w:p>
+</w:ftr>
+</file>
+
+<file path=word/footer3.xml><?xml version="1.0" encoding="utf-8"?>
+<w:ftr xmlns:wpc="http://schemas.microsoft.com/office/word/2010/wordprocessingCanvas" xmlns:cx="http://schemas.microsoft.com/office/drawing/2014/chartex" xmlns:cx1="http://schemas.microsoft.com/office/drawing/2015/9/8/chartex" xmlns:cx2="http://schemas.microsoft.com/office/drawing/2015/10/21/chartex" xmlns:cx3="http://schemas.microsoft.com/office/drawing/2016/5/9/chartex" xmlns:cx4="http://schemas.microsoft.com/office/drawing/2016/5/10/chartex" xmlns:cx5="http://schemas.microsoft.com/office/drawing/2016/5/11/chartex" xmlns:cx6="http://schemas.microsoft.com/office/drawing/2016/5/12/chartex" xmlns:cx7="http://schemas.microsoft.com/office/drawing/2016/5/13/chartex" xmlns:cx8="http://schemas.microsoft.com/office/drawing/2016/5/14/chartex" xmlns:mc="http://schemas.openxmlformats.org/markup-compatibility/2006" xmlns:aink="http://schemas.microsoft.com/office/drawing/2016/ink" xmlns:am3d="http://schemas.microsoft.com/office/drawing/2017/model3d" xmlns:o="urn:schemas-microsoft-com:office:office" xmlns:oel="http://schemas.microsoft.com/office/2019/extlst" xmlns:r="http://schemas.openxmlformats.org/officeDocument/2006/relationships" xmlns:m="http://schemas.openxmlformats.org/officeDocument/2006/math" xmlns:v="urn:schemas-microsoft-com:vml" xmlns:wp14="http://schemas.microsoft.com/office/word/2010/wordprocessingDrawing" xmlns:wp="http://schemas.openxmlformats.org/drawingml/2006/wordprocessingDrawing" xmlns:w10="urn:schemas-microsoft-com:office:word" xmlns:w="http://schemas.openxmlformats.org/wordprocessingml/2006/main" xmlns:w14="http://schemas.microsoft.com/office/word/2010/wordml" xmlns:w15="http://schemas.microsoft.com/office/word/2012/wordml" xmlns:w16cex="http://schemas.microsoft.com/office/word/2018/wordml/cex" xmlns:w16cid="http://schemas.microsoft.com/office/word/2016/wordml/cid" xmlns:w16="http://schemas.microsoft.com/office/word/2018/wordml" xmlns:w16sdtdh="http://schemas.microsoft.com/office/word/2020/wordml/sdtdatahash" xmlns:w16se="http://schemas.microsoft.com/office/word/2015/wordml/symex" xmlns:wpg="http://schemas.microsoft.com/office/word/2010/wordprocessingGroup" xmlns:wpi="http://schemas.microsoft.com/office/word/2010/wordprocessingInk" xmlns:wne="http://schemas.microsoft.com/office/word/2006/wordml" xmlns:wps="http://schemas.microsoft.com/office/word/2010/wordprocessingShape" mc:Ignorable="w14 w15 w16se w16cid w16 w16cex w16sdtdh wp14">
+  <w:p>
+    <w:pPr>
+      <w:pStyle w:val="Footer"/>
+    </w:pPr>
+  </w:p>
+</w:ftr>
+</file>
+
 <file path=word/footnotes.xml><?xml version="1.0" encoding="utf-8"?>
 <w:footnotes xmlns:wpc="http://schemas.microsoft.com/office/word/2010/wordprocessingCanvas" xmlns:cx="http://schemas.microsoft.com/office/drawing/2014/chartex" xmlns:cx1="http://schemas.microsoft.com/office/drawing/2015/9/8/chartex" xmlns:cx2="http://schemas.microsoft.com/office/drawing/2015/10/21/chartex" xmlns:cx3="http://schemas.microsoft.com/office/drawing/2016/5/9/chartex" xmlns:cx4="http://schemas.microsoft.com/office/drawing/2016/5/10/chartex" xmlns:cx5="http://schemas.microsoft.com/office/drawing/2016/5/11/chartex" xmlns:cx6="http://schemas.microsoft.com/office/drawing/2016/5/12/chartex" xmlns:cx7="http://schemas.microsoft.com/office/drawing/2016/5/13/chartex" xmlns:cx8="http://schemas.microsoft.com/office/drawing/2016/5/14/chartex" xmlns:mc="http://schemas.openxmlformats.org/markup-compatibility/2006" xmlns:aink="http://schemas.microsoft.com/office/drawing/2016/ink" xmlns:am3d="http://schemas.microsoft.com/office/drawing/2017/model3d" xmlns:o="urn:schemas-microsoft-com:office:office" xmlns:oel="http://schemas.microsoft.com/office/2019/extlst" xmlns:r="http://schemas.openxmlformats.org/officeDocument/2006/relationships" xmlns:m="http://schemas.openxmlformats.org/officeDocument/2006/math" xmlns:v="urn:schemas-microsoft-com:vml" xmlns:wp14="http://schemas.microsoft.com/office/word/2010/wordprocessingDrawing" xmlns:wp="http://schemas.openxmlformats.org/drawingml/2006/wordprocessingDrawing" xmlns:w10="urn:schemas-microsoft-com:office:word" xmlns:w="http://schemas.openxmlformats.org/wordprocessingml/2006/main" xmlns:w14="http://schemas.microsoft.com/office/word/2010/wordml" xmlns:w15="http://schemas.microsoft.com/office/word/2012/wordml" xmlns:w16cex="http://schemas.microsoft.com/office/word/2018/wordml/cex" xmlns:w16cid="http://schemas.microsoft.com/office/word/2016/wordml/cid" xmlns:w16="http://schemas.microsoft.com/office/word/2018/wordml" xmlns:w16sdtdh="http://schemas.microsoft.com/office/word/2020/wordml/sdtdatahash" xmlns:w16se="http://schemas.microsoft.com/office/word/2015/wordml/symex" xmlns:wpg="http://schemas.microsoft.com/office/word/2010/wordprocessingGroup" xmlns:wpi="http://schemas.microsoft.com/office/word/2010/wordprocessingInk" xmlns:wne="http://schemas.microsoft.com/office/word/2006/wordml" xmlns:wps="http://schemas.microsoft.com/office/word/2010/wordprocessingShape" mc:Ignorable="w14 w15 w16se w16cid w16 w16cex w16sdtdh wp14">
   <w:footnote w:type="separator" w:id="-1">
@@ -413,6 +493,36 @@
     </w:p>
   </w:footnote>
 </w:footnotes>
+</file>
+
+<file path=word/header1.xml><?xml version="1.0" encoding="utf-8"?>
+<w:hdr xmlns:wpc="http://schemas.microsoft.com/office/word/2010/wordprocessingCanvas" xmlns:cx="http://schemas.microsoft.com/office/drawing/2014/chartex" xmlns:cx1="http://schemas.microsoft.com/office/drawing/2015/9/8/chartex" xmlns:cx2="http://schemas.microsoft.com/office/drawing/2015/10/21/chartex" xmlns:cx3="http://schemas.microsoft.com/office/drawing/2016/5/9/chartex" xmlns:cx4="http://schemas.microsoft.com/office/drawing/2016/5/10/chartex" xmlns:cx5="http://schemas.microsoft.com/office/drawing/2016/5/11/chartex" xmlns:cx6="http://schemas.microsoft.com/office/drawing/2016/5/12/chartex" xmlns:cx7="http://schemas.microsoft.com/office/drawing/2016/5/13/chartex" xmlns:cx8="http://schemas.microsoft.com/office/drawing/2016/5/14/chartex" xmlns:mc="http://schemas.openxmlformats.org/markup-compatibility/2006" xmlns:aink="http://schemas.microsoft.com/office/drawing/2016/ink" xmlns:am3d="http://schemas.microsoft.com/office/drawing/2017/model3d" xmlns:o="urn:schemas-microsoft-com:office:office" xmlns:oel="http://schemas.microsoft.com/office/2019/extlst" xmlns:r="http://schemas.openxmlformats.org/officeDocument/2006/relationships" xmlns:m="http://schemas.openxmlformats.org/officeDocument/2006/math" xmlns:v="urn:schemas-microsoft-com:vml" xmlns:wp14="http://schemas.microsoft.com/office/word/2010/wordprocessingDrawing" xmlns:wp="http://schemas.openxmlformats.org/drawingml/2006/wordprocessingDrawing" xmlns:w10="urn:schemas-microsoft-com:office:word" xmlns:w="http://schemas.openxmlformats.org/wordprocessingml/2006/main" xmlns:w14="http://schemas.microsoft.com/office/word/2010/wordml" xmlns:w15="http://schemas.microsoft.com/office/word/2012/wordml" xmlns:w16cex="http://schemas.microsoft.com/office/word/2018/wordml/cex" xmlns:w16cid="http://schemas.microsoft.com/office/word/2016/wordml/cid" xmlns:w16="http://schemas.microsoft.com/office/word/2018/wordml" xmlns:w16sdtdh="http://schemas.microsoft.com/office/word/2020/wordml/sdtdatahash" xmlns:w16se="http://schemas.microsoft.com/office/word/2015/wordml/symex" xmlns:wpg="http://schemas.microsoft.com/office/word/2010/wordprocessingGroup" xmlns:wpi="http://schemas.microsoft.com/office/word/2010/wordprocessingInk" xmlns:wne="http://schemas.microsoft.com/office/word/2006/wordml" xmlns:wps="http://schemas.microsoft.com/office/word/2010/wordprocessingShape" mc:Ignorable="w14 w15 w16se w16cid w16 w16cex w16sdtdh wp14">
+  <w:p>
+    <w:pPr>
+      <w:pStyle w:val="Header"/>
+    </w:pPr>
+  </w:p>
+</w:hdr>
+</file>
+
+<file path=word/header2.xml><?xml version="1.0" encoding="utf-8"?>
+<w:hdr xmlns:wpc="http://schemas.microsoft.com/office/word/2010/wordprocessingCanvas" xmlns:cx="http://schemas.microsoft.com/office/drawing/2014/chartex" xmlns:cx1="http://schemas.microsoft.com/office/drawing/2015/9/8/chartex" xmlns:cx2="http://schemas.microsoft.com/office/drawing/2015/10/21/chartex" xmlns:cx3="http://schemas.microsoft.com/office/drawing/2016/5/9/chartex" xmlns:cx4="http://schemas.microsoft.com/office/drawing/2016/5/10/chartex" xmlns:cx5="http://schemas.microsoft.com/office/drawing/2016/5/11/chartex" xmlns:cx6="http://schemas.microsoft.com/office/drawing/2016/5/12/chartex" xmlns:cx7="http://schemas.microsoft.com/office/drawing/2016/5/13/chartex" xmlns:cx8="http://schemas.microsoft.com/office/drawing/2016/5/14/chartex" xmlns:mc="http://schemas.openxmlformats.org/markup-compatibility/2006" xmlns:aink="http://schemas.microsoft.com/office/drawing/2016/ink" xmlns:am3d="http://schemas.microsoft.com/office/drawing/2017/model3d" xmlns:o="urn:schemas-microsoft-com:office:office" xmlns:oel="http://schemas.microsoft.com/office/2019/extlst" xmlns:r="http://schemas.openxmlformats.org/officeDocument/2006/relationships" xmlns:m="http://schemas.openxmlformats.org/officeDocument/2006/math" xmlns:v="urn:schemas-microsoft-com:vml" xmlns:wp14="http://schemas.microsoft.com/office/word/2010/wordprocessingDrawing" xmlns:wp="http://schemas.openxmlformats.org/drawingml/2006/wordprocessingDrawing" xmlns:w10="urn:schemas-microsoft-com:office:word" xmlns:w="http://schemas.openxmlformats.org/wordprocessingml/2006/main" xmlns:w14="http://schemas.microsoft.com/office/word/2010/wordml" xmlns:w15="http://schemas.microsoft.com/office/word/2012/wordml" xmlns:w16cex="http://schemas.microsoft.com/office/word/2018/wordml/cex" xmlns:w16cid="http://schemas.microsoft.com/office/word/2016/wordml/cid" xmlns:w16="http://schemas.microsoft.com/office/word/2018/wordml" xmlns:w16sdtdh="http://schemas.microsoft.com/office/word/2020/wordml/sdtdatahash" xmlns:w16se="http://schemas.microsoft.com/office/word/2015/wordml/symex" xmlns:wpg="http://schemas.microsoft.com/office/word/2010/wordprocessingGroup" xmlns:wpi="http://schemas.microsoft.com/office/word/2010/wordprocessingInk" xmlns:wne="http://schemas.microsoft.com/office/word/2006/wordml" xmlns:wps="http://schemas.microsoft.com/office/word/2010/wordprocessingShape" mc:Ignorable="w14 w15 w16se w16cid w16 w16cex w16sdtdh wp14">
+  <w:p>
+    <w:pPr>
+      <w:pStyle w:val="Header"/>
+    </w:pPr>
+  </w:p>
+</w:hdr>
+</file>
+
+<file path=word/header3.xml><?xml version="1.0" encoding="utf-8"?>
+<w:hdr xmlns:wpc="http://schemas.microsoft.com/office/word/2010/wordprocessingCanvas" xmlns:cx="http://schemas.microsoft.com/office/drawing/2014/chartex" xmlns:cx1="http://schemas.microsoft.com/office/drawing/2015/9/8/chartex" xmlns:cx2="http://schemas.microsoft.com/office/drawing/2015/10/21/chartex" xmlns:cx3="http://schemas.microsoft.com/office/drawing/2016/5/9/chartex" xmlns:cx4="http://schemas.microsoft.com/office/drawing/2016/5/10/chartex" xmlns:cx5="http://schemas.microsoft.com/office/drawing/2016/5/11/chartex" xmlns:cx6="http://schemas.microsoft.com/office/drawing/2016/5/12/chartex" xmlns:cx7="http://schemas.microsoft.com/office/drawing/2016/5/13/chartex" xmlns:cx8="http://schemas.microsoft.com/office/drawing/2016/5/14/chartex" xmlns:mc="http://schemas.openxmlformats.org/markup-compatibility/2006" xmlns:aink="http://schemas.microsoft.com/office/drawing/2016/ink" xmlns:am3d="http://schemas.microsoft.com/office/drawing/2017/model3d" xmlns:o="urn:schemas-microsoft-com:office:office" xmlns:oel="http://schemas.microsoft.com/office/2019/extlst" xmlns:r="http://schemas.openxmlformats.org/officeDocument/2006/relationships" xmlns:m="http://schemas.openxmlformats.org/officeDocument/2006/math" xmlns:v="urn:schemas-microsoft-com:vml" xmlns:wp14="http://schemas.microsoft.com/office/word/2010/wordprocessingDrawing" xmlns:wp="http://schemas.openxmlformats.org/drawingml/2006/wordprocessingDrawing" xmlns:w10="urn:schemas-microsoft-com:office:word" xmlns:w="http://schemas.openxmlformats.org/wordprocessingml/2006/main" xmlns:w14="http://schemas.microsoft.com/office/word/2010/wordml" xmlns:w15="http://schemas.microsoft.com/office/word/2012/wordml" xmlns:w16cex="http://schemas.microsoft.com/office/word/2018/wordml/cex" xmlns:w16cid="http://schemas.microsoft.com/office/word/2016/wordml/cid" xmlns:w16="http://schemas.microsoft.com/office/word/2018/wordml" xmlns:w16sdtdh="http://schemas.microsoft.com/office/word/2020/wordml/sdtdatahash" xmlns:w16se="http://schemas.microsoft.com/office/word/2015/wordml/symex" xmlns:wpg="http://schemas.microsoft.com/office/word/2010/wordprocessingGroup" xmlns:wpi="http://schemas.microsoft.com/office/word/2010/wordprocessingInk" xmlns:wne="http://schemas.microsoft.com/office/word/2006/wordml" xmlns:wps="http://schemas.microsoft.com/office/word/2010/wordprocessingShape" mc:Ignorable="w14 w15 w16se w16cid w16 w16cex w16sdtdh wp14">
+  <w:p>
+    <w:pPr>
+      <w:pStyle w:val="Header"/>
+    </w:pPr>
+  </w:p>
+</w:hdr>
 </file>
 
 <file path=word/numbering.xml><?xml version="1.0" encoding="utf-8"?>
@@ -420,7 +530,7 @@
   <w:abstractNum w:abstractNumId="0" w15:restartNumberingAfterBreak="0">
     <w:nsid w:val="FFFFFF7C"/>
     <w:multiLevelType w:val="singleLevel"/>
-    <w:tmpl w:val="1324C9E0"/>
+    <w:tmpl w:val="72826084"/>
     <w:lvl w:ilvl="0">
       <w:start w:val="1"/>
       <w:numFmt w:val="decimal"/>
@@ -437,7 +547,7 @@
   <w:abstractNum w:abstractNumId="1" w15:restartNumberingAfterBreak="0">
     <w:nsid w:val="FFFFFF7D"/>
     <w:multiLevelType w:val="singleLevel"/>
-    <w:tmpl w:val="1ACAF862"/>
+    <w:tmpl w:val="443AE034"/>
     <w:lvl w:ilvl="0">
       <w:start w:val="1"/>
       <w:numFmt w:val="decimal"/>
@@ -454,7 +564,7 @@
   <w:abstractNum w:abstractNumId="2" w15:restartNumberingAfterBreak="0">
     <w:nsid w:val="FFFFFF7E"/>
     <w:multiLevelType w:val="singleLevel"/>
-    <w:tmpl w:val="66763F20"/>
+    <w:tmpl w:val="B6C42958"/>
     <w:lvl w:ilvl="0">
       <w:start w:val="1"/>
       <w:numFmt w:val="decimal"/>
@@ -471,7 +581,7 @@
   <w:abstractNum w:abstractNumId="3" w15:restartNumberingAfterBreak="0">
     <w:nsid w:val="FFFFFF7F"/>
     <w:multiLevelType w:val="singleLevel"/>
-    <w:tmpl w:val="3D42728E"/>
+    <w:tmpl w:val="7B642B46"/>
     <w:lvl w:ilvl="0">
       <w:start w:val="1"/>
       <w:numFmt w:val="decimal"/>
@@ -488,7 +598,7 @@
   <w:abstractNum w:abstractNumId="4" w15:restartNumberingAfterBreak="0">
     <w:nsid w:val="FFFFFF80"/>
     <w:multiLevelType w:val="singleLevel"/>
-    <w:tmpl w:val="09C893EA"/>
+    <w:tmpl w:val="A6A0E3A6"/>
     <w:lvl w:ilvl="0">
       <w:start w:val="1"/>
       <w:numFmt w:val="bullet"/>
@@ -508,7 +618,7 @@
   <w:abstractNum w:abstractNumId="5" w15:restartNumberingAfterBreak="0">
     <w:nsid w:val="FFFFFF81"/>
     <w:multiLevelType w:val="singleLevel"/>
-    <w:tmpl w:val="09F2ED0E"/>
+    <w:tmpl w:val="EF60CEC2"/>
     <w:lvl w:ilvl="0">
       <w:start w:val="1"/>
       <w:numFmt w:val="bullet"/>
@@ -528,7 +638,7 @@
   <w:abstractNum w:abstractNumId="6" w15:restartNumberingAfterBreak="0">
     <w:nsid w:val="FFFFFF82"/>
     <w:multiLevelType w:val="singleLevel"/>
-    <w:tmpl w:val="D1D67D66"/>
+    <w:tmpl w:val="A77606CE"/>
     <w:lvl w:ilvl="0">
       <w:start w:val="1"/>
       <w:numFmt w:val="bullet"/>
@@ -548,7 +658,7 @@
   <w:abstractNum w:abstractNumId="7" w15:restartNumberingAfterBreak="0">
     <w:nsid w:val="FFFFFF83"/>
     <w:multiLevelType w:val="singleLevel"/>
-    <w:tmpl w:val="32B015C8"/>
+    <w:tmpl w:val="7E7000FA"/>
     <w:lvl w:ilvl="0">
       <w:start w:val="1"/>
       <w:numFmt w:val="bullet"/>
@@ -568,7 +678,7 @@
   <w:abstractNum w:abstractNumId="8" w15:restartNumberingAfterBreak="0">
     <w:nsid w:val="FFFFFF88"/>
     <w:multiLevelType w:val="singleLevel"/>
-    <w:tmpl w:val="430C7AC2"/>
+    <w:tmpl w:val="8F902772"/>
     <w:lvl w:ilvl="0">
       <w:start w:val="1"/>
       <w:numFmt w:val="decimal"/>
@@ -585,7 +695,7 @@
   <w:abstractNum w:abstractNumId="9" w15:restartNumberingAfterBreak="0">
     <w:nsid w:val="FFFFFF89"/>
     <w:multiLevelType w:val="singleLevel"/>
-    <w:tmpl w:val="0E2E6372"/>
+    <w:tmpl w:val="EC7AACBC"/>
     <w:lvl w:ilvl="0">
       <w:start w:val="1"/>
       <w:numFmt w:val="bullet"/>
@@ -1424,8 +1534,9 @@
     <w:name w:val="Bibliography"/>
     <w:basedOn w:val="Normal"/>
     <w:qFormat/>
-    <w:rsid w:val="00CF098B"/>
-    <w:pPr>
+    <w:rsid w:val="00B32F66"/>
+    <w:pPr>
+      <w:spacing w:after="240"/>
       <w:ind w:left="720" w:hanging="720"/>
     </w:pPr>
   </w:style>
@@ -1555,10 +1666,10 @@
   <w:style w:type="character" w:customStyle="1" w:styleId="VerbatimChar">
     <w:name w:val="Verbatim Char"/>
     <w:basedOn w:val="CaptionChar"/>
-    <w:rsid w:val="000159D6"/>
+    <w:rsid w:val="00206B4D"/>
     <w:rPr>
       <w:rFonts w:ascii="Consolas" w:hAnsi="Consolas"/>
-      <w:sz w:val="22"/>
+      <w:sz w:val="20"/>
     </w:rPr>
   </w:style>
   <w:style w:type="character" w:customStyle="1" w:styleId="SectionNumber">
@@ -1575,11 +1686,11 @@
   <w:style w:type="character" w:styleId="Hyperlink">
     <w:name w:val="Hyperlink"/>
     <w:basedOn w:val="VerbatimChar"/>
-    <w:rsid w:val="000159D6"/>
+    <w:rsid w:val="0009580B"/>
     <w:rPr>
       <w:rFonts w:ascii="Consolas" w:hAnsi="Consolas"/>
       <w:color w:val="auto"/>
-      <w:sz w:val="22"/>
+      <w:sz w:val="20"/>
     </w:rPr>
   </w:style>
   <w:style w:type="paragraph" w:styleId="TOCHeading">
@@ -1640,6 +1751,50 @@
     </w:pPr>
     <w:rPr>
       <w:u w:val="single"/>
+    </w:rPr>
+  </w:style>
+  <w:style w:type="paragraph" w:styleId="Header">
+    <w:name w:val="header"/>
+    <w:basedOn w:val="Normal"/>
+    <w:link w:val="HeaderChar"/>
+    <w:unhideWhenUsed/>
+    <w:rsid w:val="0052166D"/>
+    <w:pPr>
+      <w:tabs>
+        <w:tab w:val="center" w:pos="4680"/>
+        <w:tab w:val="right" w:pos="9360"/>
+      </w:tabs>
+    </w:pPr>
+  </w:style>
+  <w:style w:type="character" w:customStyle="1" w:styleId="HeaderChar">
+    <w:name w:val="Header Char"/>
+    <w:basedOn w:val="DefaultParagraphFont"/>
+    <w:link w:val="Header"/>
+    <w:rsid w:val="0052166D"/>
+    <w:rPr>
+      <w:rFonts w:ascii="Times New Roman" w:hAnsi="Times New Roman"/>
+    </w:rPr>
+  </w:style>
+  <w:style w:type="paragraph" w:styleId="Footer">
+    <w:name w:val="footer"/>
+    <w:basedOn w:val="Normal"/>
+    <w:link w:val="FooterChar"/>
+    <w:unhideWhenUsed/>
+    <w:rsid w:val="0052166D"/>
+    <w:pPr>
+      <w:tabs>
+        <w:tab w:val="center" w:pos="4680"/>
+        <w:tab w:val="right" w:pos="9360"/>
+      </w:tabs>
+    </w:pPr>
+  </w:style>
+  <w:style w:type="character" w:customStyle="1" w:styleId="FooterChar">
+    <w:name w:val="Footer Char"/>
+    <w:basedOn w:val="DefaultParagraphFont"/>
+    <w:link w:val="Footer"/>
+    <w:rsid w:val="0052166D"/>
+    <w:rPr>
+      <w:rFonts w:ascii="Times New Roman" w:hAnsi="Times New Roman"/>
     </w:rPr>
   </w:style>
 </w:styles>

</xml_diff>

<commit_message>
adding non-trivial examples and fixing bugs exposed by such
</commit_message>
<xml_diff>
--- a/resources/project_template/.paper_resources/ChicagoStyle_Template.docx
+++ b/resources/project_template/.paper_resources/ChicagoStyle_Template.docx
@@ -208,22 +208,25 @@
     <w:tbl>
       <w:tblPr>
         <w:tblStyle w:val="Table"/>
-        <w:tblW w:w="754" w:type="pct"/>
-        <w:jc w:val="center"/>
+        <w:tblpPr w:leftFromText="31680" w:rightFromText="31680" w:bottomFromText="240" w:vertAnchor="text" w:tblpXSpec="center" w:tblpY="1"/>
+        <w:tblOverlap w:val="never"/>
+        <w:tblW w:w="0" w:type="auto"/>
+        <w:jc w:val="left"/>
         <w:tblLook w:val="07E0" w:firstRow="1" w:lastRow="1" w:firstColumn="1" w:lastColumn="1" w:noHBand="1" w:noVBand="1"/>
       </w:tblPr>
       <w:tblGrid>
-        <w:gridCol w:w="722"/>
-        <w:gridCol w:w="722"/>
+        <w:gridCol w:w="823"/>
+        <w:gridCol w:w="823"/>
       </w:tblGrid>
       <w:tr>
         <w:trPr>
           <w:cnfStyle w:val="100000000000" w:firstRow="1" w:lastRow="0" w:firstColumn="0" w:lastColumn="0" w:oddVBand="0" w:evenVBand="0" w:oddHBand="0" w:evenHBand="0" w:firstRowFirstColumn="0" w:firstRowLastColumn="0" w:lastRowFirstColumn="0" w:lastRowLastColumn="0"/>
-          <w:jc w:val="center"/>
+          <w:jc w:val="left"/>
         </w:trPr>
         <w:tc>
           <w:tcPr>
             <w:tcW w:w="0" w:type="auto"/>
+            <w:vAlign w:val="top"/>
           </w:tcPr>
           <w:p>
             <w:pPr>
@@ -238,6 +241,7 @@
         <w:tc>
           <w:tcPr>
             <w:tcW w:w="0" w:type="auto"/>
+            <w:vAlign w:val="top"/>
           </w:tcPr>
           <w:p>
             <w:pPr>
@@ -252,7 +256,7 @@
       </w:tr>
       <w:tr>
         <w:trPr>
-          <w:jc w:val="center"/>
+          <w:jc w:val="left"/>
         </w:trPr>
         <w:tc>
           <w:tcPr>
@@ -283,11 +287,118 @@
           </w:p>
         </w:tc>
       </w:tr>
+      <w:tr>
+        <w:trPr>
+          <w:cnfStyle w:val="010000000000" w:firstRow="0" w:lastRow="1" w:firstColumn="0" w:lastColumn="0" w:oddVBand="0" w:evenVBand="0" w:oddHBand="0" w:evenHBand="0" w:firstRowFirstColumn="0" w:firstRowLastColumn="0" w:lastRowFirstColumn="0" w:lastRowLastColumn="0"/>
+          <w:jc w:val="left"/>
+        </w:trPr>
+        <w:tc>
+          <w:tcPr>
+            <w:tcW w:w="0" w:type="auto"/>
+          </w:tcPr>
+          <w:p>
+            <w:pPr>
+              <w:pStyle w:val="Compact"/>
+              <w:spacing w:before="100" w:beforeAutospacing="1" w:after="100" w:afterAutospacing="1"/>
+            </w:pPr>
+            <w:r>
+              <w:t xml:space="preserve"> 3</w:t>
+            </w:r>
+          </w:p>
+        </w:tc>
+        <w:tc>
+          <w:tcPr>
+            <w:tcW w:w="0" w:type="auto"/>
+          </w:tcPr>
+          <w:p>
+            <w:pPr>
+              <w:pStyle w:val="Compact"/>
+              <w:spacing w:before="100" w:beforeAutospacing="1" w:after="100" w:afterAutospacing="1"/>
+              <w:cnfStyle w:val="000000000000" w:firstRow="0" w:lastRow="0" w:firstColumn="0" w:lastColumn="0" w:oddVBand="0" w:evenVBand="0" w:oddHBand="0" w:evenHBand="0" w:firstRowFirstColumn="0" w:firstRowLastColumn="0" w:lastRowFirstColumn="0" w:lastRowLastColumn="0"/>
+            </w:pPr>
+            <w:r>
+              <w:t xml:space="preserve"> 4</w:t>
+            </w:r>
+          </w:p>
+        </w:tc>
+      </w:tr>
     </w:tbl>
     <w:p>
       <w:pPr>
         <w:pStyle w:val="ImageCaption"/>
       </w:pPr>
+      <w:r>
+        <w:rPr>
+          <w:noProof/>
+        </w:rPr>
+        <w:fldChar w:fldCharType="begin"/>
+      </w:r>
+      <w:r>
+        <w:rPr>
+          <w:noProof/>
+        </w:rPr>
+        <w:instrText xml:space="preserve"> INCLUDEPICTURE  "https://www.fnordware.com/superpng/pnggrad8rgb.jpg" \* MERGEFORMATINET </w:instrText>
+      </w:r>
+      <w:r>
+        <w:rPr>
+          <w:noProof/>
+        </w:rPr>
+        <w:fldChar w:fldCharType="separate"/>
+      </w:r>
+      <w:r>
+        <w:rPr>
+          <w:noProof/>
+        </w:rPr>
+        <w:fldChar w:fldCharType="begin"/>
+      </w:r>
+      <w:r>
+        <w:rPr>
+          <w:noProof/>
+        </w:rPr>
+        <w:instrText xml:space="preserve"> INCLUDEPICTURE  "https://www.fnordware.com/superpng/pnggrad8rgb.jpg" \* MERGEFORMATINET </w:instrText>
+      </w:r>
+      <w:r>
+        <w:rPr>
+          <w:noProof/>
+        </w:rPr>
+        <w:fldChar w:fldCharType="separate"/>
+      </w:r>
+      <w:r>
+        <w:rPr>
+          <w:noProof/>
+        </w:rPr>
+        <w:fldChar w:fldCharType="begin"/>
+      </w:r>
+      <w:r>
+        <w:rPr>
+          <w:noProof/>
+        </w:rPr>
+        <w:instrText xml:space="preserve"> INCLUDEPICTURE  "https://www.fnordware.com/superpng/pnggrad8rgb.jpg" \* MERGEFORMATINET </w:instrText>
+      </w:r>
+      <w:r>
+        <w:rPr>
+          <w:noProof/>
+        </w:rPr>
+        <w:fldChar w:fldCharType="separate"/>
+      </w:r>
+      <w:r>
+        <w:rPr>
+          <w:noProof/>
+        </w:rPr>
+        <w:fldChar w:fldCharType="begin"/>
+      </w:r>
+      <w:r>
+        <w:rPr>
+          <w:noProof/>
+        </w:rPr>
+        <w:instrText xml:space="preserve"> INCLUDEPICTURE  "https://www.fnordware.com/superpng/pnggrad8rgb.jpg" \* MERGEFORMATINET </w:instrText>
+      </w:r>
+      <w:r>
+        <w:rPr>
+          <w:noProof/>
+        </w:rPr>
+        <w:fldChar w:fldCharType="separate"/>
+      </w:r>
       <w:r>
         <w:rPr>
           <w:noProof/>
@@ -348,7 +459,7 @@
             <v:path o:extrusionok="f" gradientshapeok="t" o:connecttype="rect"/>
             <o:lock v:ext="edit" aspectratio="t"/>
           </v:shapetype>
-          <v:shape id="_x0000_i1025" type="#_x0000_t75" alt="Background pattern&#13;&#13;&#13;&#13;&#13;&#13;&#13;&#13;&#13;&#13;&#13;&#13;&#13;&#13;&#13;&#13;&#13;&#13;&#10;&#13;&#13;&#13;&#13;&#13;&#13;&#13;&#13;&#13;&#13;&#13;&#13;&#13;&#13;&#13;&#13;&#13;&#13;&#10;Description automatically generated" style="width:99.75pt;height:99.75pt;mso-width-percent:0;mso-height-percent:0;mso-width-percent:0;mso-height-percent:0">
+          <v:shape id="_x0000_i1025" type="#_x0000_t75" alt="Background pattern&#13;&#13;&#13;&#13;&#13;&#13;&#13;&#13;&#13;&#13;&#13;&#13;&#13;&#13;&#13;&#13;&#13;&#13;&#13;&#13;&#13;&#13;&#10;&#13;&#13;&#13;&#13;&#13;&#13;&#13;&#13;&#13;&#13;&#13;&#13;&#13;&#13;&#13;&#13;&#13;&#13;&#13;&#13;&#13;&#13;&#10;Description automatically generated" style="width:99.75pt;height:99.75pt;mso-width-percent:0;mso-height-percent:0;mso-width-percent:0;mso-height-percent:0">
             <v:imagedata r:id="rId8" r:href="rId9"/>
           </v:shape>
         </w:pict>
@@ -365,6 +476,30 @@
         </w:rPr>
         <w:fldChar w:fldCharType="end"/>
       </w:r>
+      <w:r>
+        <w:rPr>
+          <w:noProof/>
+        </w:rPr>
+        <w:fldChar w:fldCharType="end"/>
+      </w:r>
+      <w:r>
+        <w:rPr>
+          <w:noProof/>
+        </w:rPr>
+        <w:fldChar w:fldCharType="end"/>
+      </w:r>
+      <w:r>
+        <w:rPr>
+          <w:noProof/>
+        </w:rPr>
+        <w:fldChar w:fldCharType="end"/>
+      </w:r>
+      <w:r>
+        <w:rPr>
+          <w:noProof/>
+        </w:rPr>
+        <w:fldChar w:fldCharType="end"/>
+      </w:r>
     </w:p>
     <w:p>
       <w:pPr>
@@ -379,6 +514,7 @@
         <w:pStyle w:val="DefinitionTerm"/>
       </w:pPr>
       <w:r>
+        <w:lastRenderedPageBreak/>
         <w:t xml:space="preserve"> DefinitionTerm </w:t>
       </w:r>
     </w:p>
@@ -395,7 +531,6 @@
         <w:pStyle w:val="DefinitionTerm"/>
       </w:pPr>
       <w:r>
-        <w:lastRenderedPageBreak/>
         <w:t xml:space="preserve"> DefinitionTerm </w:t>
       </w:r>
     </w:p>
@@ -613,7 +748,7 @@
   <w:abstractNum w:abstractNumId="0" w15:restartNumberingAfterBreak="0">
     <w:nsid w:val="FFFFFF7C"/>
     <w:multiLevelType w:val="singleLevel"/>
-    <w:tmpl w:val="60F87126"/>
+    <w:tmpl w:val="81BCA6F4"/>
     <w:lvl w:ilvl="0">
       <w:start w:val="1"/>
       <w:numFmt w:val="decimal"/>
@@ -630,7 +765,7 @@
   <w:abstractNum w:abstractNumId="1" w15:restartNumberingAfterBreak="0">
     <w:nsid w:val="FFFFFF7D"/>
     <w:multiLevelType w:val="singleLevel"/>
-    <w:tmpl w:val="518E295C"/>
+    <w:tmpl w:val="857EB63E"/>
     <w:lvl w:ilvl="0">
       <w:start w:val="1"/>
       <w:numFmt w:val="decimal"/>
@@ -647,7 +782,7 @@
   <w:abstractNum w:abstractNumId="2" w15:restartNumberingAfterBreak="0">
     <w:nsid w:val="FFFFFF7E"/>
     <w:multiLevelType w:val="singleLevel"/>
-    <w:tmpl w:val="3ACACFAC"/>
+    <w:tmpl w:val="E6329FF2"/>
     <w:lvl w:ilvl="0">
       <w:start w:val="1"/>
       <w:numFmt w:val="decimal"/>
@@ -664,7 +799,7 @@
   <w:abstractNum w:abstractNumId="3" w15:restartNumberingAfterBreak="0">
     <w:nsid w:val="FFFFFF7F"/>
     <w:multiLevelType w:val="singleLevel"/>
-    <w:tmpl w:val="77349B74"/>
+    <w:tmpl w:val="8C981F5E"/>
     <w:lvl w:ilvl="0">
       <w:start w:val="1"/>
       <w:numFmt w:val="decimal"/>
@@ -681,7 +816,7 @@
   <w:abstractNum w:abstractNumId="4" w15:restartNumberingAfterBreak="0">
     <w:nsid w:val="FFFFFF80"/>
     <w:multiLevelType w:val="singleLevel"/>
-    <w:tmpl w:val="FCFE4912"/>
+    <w:tmpl w:val="A0C4F93A"/>
     <w:lvl w:ilvl="0">
       <w:start w:val="1"/>
       <w:numFmt w:val="bullet"/>
@@ -701,7 +836,7 @@
   <w:abstractNum w:abstractNumId="5" w15:restartNumberingAfterBreak="0">
     <w:nsid w:val="FFFFFF81"/>
     <w:multiLevelType w:val="singleLevel"/>
-    <w:tmpl w:val="C5AC10DE"/>
+    <w:tmpl w:val="F0B28D00"/>
     <w:lvl w:ilvl="0">
       <w:start w:val="1"/>
       <w:numFmt w:val="bullet"/>
@@ -721,7 +856,7 @@
   <w:abstractNum w:abstractNumId="6" w15:restartNumberingAfterBreak="0">
     <w:nsid w:val="FFFFFF82"/>
     <w:multiLevelType w:val="singleLevel"/>
-    <w:tmpl w:val="55D4F7FC"/>
+    <w:tmpl w:val="CC6A9B80"/>
     <w:lvl w:ilvl="0">
       <w:start w:val="1"/>
       <w:numFmt w:val="bullet"/>
@@ -741,7 +876,7 @@
   <w:abstractNum w:abstractNumId="7" w15:restartNumberingAfterBreak="0">
     <w:nsid w:val="FFFFFF83"/>
     <w:multiLevelType w:val="singleLevel"/>
-    <w:tmpl w:val="166EBC8E"/>
+    <w:tmpl w:val="144640C8"/>
     <w:lvl w:ilvl="0">
       <w:start w:val="1"/>
       <w:numFmt w:val="bullet"/>
@@ -761,7 +896,7 @@
   <w:abstractNum w:abstractNumId="8" w15:restartNumberingAfterBreak="0">
     <w:nsid w:val="FFFFFF88"/>
     <w:multiLevelType w:val="singleLevel"/>
-    <w:tmpl w:val="4862634E"/>
+    <w:tmpl w:val="DFB48B04"/>
     <w:lvl w:ilvl="0">
       <w:start w:val="1"/>
       <w:numFmt w:val="decimal"/>
@@ -778,7 +913,7 @@
   <w:abstractNum w:abstractNumId="9" w15:restartNumberingAfterBreak="0">
     <w:nsid w:val="FFFFFF89"/>
     <w:multiLevelType w:val="singleLevel"/>
-    <w:tmpl w:val="2B7A4758"/>
+    <w:tmpl w:val="9508F8D6"/>
     <w:lvl w:ilvl="0">
       <w:start w:val="1"/>
       <w:numFmt w:val="bullet"/>
@@ -1535,9 +1670,10 @@
     <w:name w:val="Compact"/>
     <w:basedOn w:val="BodyText"/>
     <w:qFormat/>
-    <w:rsid w:val="000159D6"/>
+    <w:rsid w:val="00A60CD2"/>
     <w:pPr>
       <w:spacing w:before="36" w:after="36" w:line="240" w:lineRule="auto"/>
+      <w:ind w:firstLine="0"/>
     </w:pPr>
   </w:style>
   <w:style w:type="paragraph" w:styleId="Title">
@@ -1656,12 +1792,8 @@
     <w:unhideWhenUsed/>
     <w:qFormat/>
     <w:rsid w:val="002E0A9E"/>
-    <w:rPr>
-      <w:rFonts w:ascii="Times New Roman" w:hAnsi="Times New Roman"/>
-      <w:sz w:val="20"/>
-      <w:szCs w:val="20"/>
-    </w:rPr>
     <w:tblPr>
+      <w:jc w:val="center"/>
       <w:tblInd w:w="0" w:type="dxa"/>
       <w:tblCellMar>
         <w:top w:w="0" w:type="dxa"/>
@@ -1670,18 +1802,27 @@
         <w:right w:w="108" w:type="dxa"/>
       </w:tblCellMar>
     </w:tblPr>
+    <w:trPr>
+      <w:jc w:val="center"/>
+    </w:trPr>
     <w:tblStylePr w:type="firstRow">
-      <w:tblPr>
-        <w:jc w:val="left"/>
-      </w:tblPr>
-      <w:trPr>
-        <w:jc w:val="left"/>
-      </w:trPr>
+      <w:tblPr/>
       <w:tcPr>
         <w:tcBorders>
           <w:bottom w:val="single" w:sz="0" w:space="0" w:color="auto"/>
         </w:tcBorders>
         <w:vAlign w:val="bottom"/>
+      </w:tcPr>
+    </w:tblStylePr>
+    <w:tblStylePr w:type="lastRow">
+      <w:tblPr/>
+      <w:tcPr>
+        <w:tcMar>
+          <w:top w:w="0" w:type="nil"/>
+          <w:left w:w="0" w:type="nil"/>
+          <w:bottom w:w="240" w:type="dxa"/>
+          <w:right w:w="0" w:type="nil"/>
+        </w:tcMar>
       </w:tcPr>
     </w:tblStylePr>
   </w:style>

</xml_diff>